<commit_message>
Feat[Contratos] - Implementação da substituição das variaveis nos modelos de contratos pelos dados dos clientes e imoveis
</commit_message>
<xml_diff>
--- a/src/RealtyHub/RealtyHub.ApiService/Sources/Contracts/a2c16556-5098-4496-ae7a-1f9b6d0e8fcf.docx
+++ b/src/RealtyHub/RealtyHub.ApiService/Sources/Contracts/a2c16556-5098-4496-ae7a-1f9b6d0e8fcf.docx
@@ -1,10 +1,10 @@
 
 <file path=word/document.xml><?xml version="1.0" encoding="utf-8"?>
-<w:document xmlns:mc="http://schemas.openxmlformats.org/markup-compatibility/2006" xmlns:ve="http://schemas.openxmlformats.org/markup-compatibility/2006" xmlns:o="urn:schemas-microsoft-com:office:office" xmlns:r="http://schemas.openxmlformats.org/officeDocument/2006/relationships" xmlns:m="http://schemas.openxmlformats.org/officeDocument/2006/math" xmlns:v="urn:schemas-microsoft-com:vml" xmlns:wp="http://schemas.openxmlformats.org/drawingml/2006/wordprocessingDrawing" xmlns:w10="urn:schemas-microsoft-com:office:word" xmlns:w="http://schemas.openxmlformats.org/wordprocessingml/2006/main" xmlns:wne="http://schemas.microsoft.com/office/word/2006/wordml" xmlns:a="http://schemas.openxmlformats.org/drawingml/2006/main" xmlns:pic="http://schemas.openxmlformats.org/drawingml/2006/picture" xmlns:wpg="http://schemas.microsoft.com/office/word/2010/wordprocessingGroup" xmlns:wps="http://schemas.microsoft.com/office/word/2010/wordprocessingShape" xmlns:w14="http://schemas.microsoft.com/office/word/2010/wordml" mc:Ignorable="w14" xml:space="preserve">
+<w:document xmlns:wpc="http://schemas.microsoft.com/office/word/2010/wordprocessingCanvas" xmlns:cx="http://schemas.microsoft.com/office/drawing/2014/chartex" xmlns:cx1="http://schemas.microsoft.com/office/drawing/2015/9/8/chartex" xmlns:cx2="http://schemas.microsoft.com/office/drawing/2015/10/21/chartex" xmlns:cx3="http://schemas.microsoft.com/office/drawing/2016/5/9/chartex" xmlns:cx4="http://schemas.microsoft.com/office/drawing/2016/5/10/chartex" xmlns:cx5="http://schemas.microsoft.com/office/drawing/2016/5/11/chartex" xmlns:cx6="http://schemas.microsoft.com/office/drawing/2016/5/12/chartex" xmlns:cx7="http://schemas.microsoft.com/office/drawing/2016/5/13/chartex" xmlns:cx8="http://schemas.microsoft.com/office/drawing/2016/5/14/chartex" xmlns:mc="http://schemas.openxmlformats.org/markup-compatibility/2006" xmlns:aink="http://schemas.microsoft.com/office/drawing/2016/ink" xmlns:am3d="http://schemas.microsoft.com/office/drawing/2017/model3d" xmlns:o="urn:schemas-microsoft-com:office:office" xmlns:oel="http://schemas.microsoft.com/office/2019/extlst" xmlns:r="http://schemas.openxmlformats.org/officeDocument/2006/relationships" xmlns:m="http://schemas.openxmlformats.org/officeDocument/2006/math" xmlns:v="urn:schemas-microsoft-com:vml" xmlns:wp14="http://schemas.microsoft.com/office/word/2010/wordprocessingDrawing" xmlns:wp="http://schemas.openxmlformats.org/drawingml/2006/wordprocessingDrawing" xmlns:w10="urn:schemas-microsoft-com:office:word" xmlns:w="http://schemas.openxmlformats.org/wordprocessingml/2006/main" xmlns:w14="http://schemas.microsoft.com/office/word/2010/wordml" xmlns:w15="http://schemas.microsoft.com/office/word/2012/wordml" xmlns:w16cex="http://schemas.microsoft.com/office/word/2018/wordml/cex" xmlns:w16cid="http://schemas.microsoft.com/office/word/2016/wordml/cid" xmlns:w16="http://schemas.microsoft.com/office/word/2018/wordml" xmlns:w16du="http://schemas.microsoft.com/office/word/2023/wordml/word16du" xmlns:w16sdtdh="http://schemas.microsoft.com/office/word/2020/wordml/sdtdatahash" xmlns:w16sdtfl="http://schemas.microsoft.com/office/word/2024/wordml/sdtformatlock" xmlns:w16se="http://schemas.microsoft.com/office/word/2015/wordml/symex" xmlns:wpg="http://schemas.microsoft.com/office/word/2010/wordprocessingGroup" xmlns:wpi="http://schemas.microsoft.com/office/word/2010/wordprocessingInk" xmlns:wne="http://schemas.microsoft.com/office/word/2006/wordml" xmlns:wps="http://schemas.microsoft.com/office/word/2010/wordprocessingShape" mc:Ignorable="w14 w15 w16se w16cid w16 w16cex w16sdtdh w16sdtfl w16du wp14">
   <w:body>
     <w:p>
       <w:pPr>
-        <w:pStyle w:val="BodyText"/>
+        <w:pStyle w:val="Corpodetexto"/>
         <w:rPr>
           <w:rFonts w:ascii="Times New Roman"/>
         </w:rPr>
@@ -12,7 +12,7 @@
     </w:p>
     <w:p>
       <w:pPr>
-        <w:pStyle w:val="BodyText"/>
+        <w:pStyle w:val="Corpodetexto"/>
         <w:rPr>
           <w:rFonts w:ascii="Times New Roman"/>
         </w:rPr>
@@ -20,7 +20,7 @@
     </w:p>
     <w:p>
       <w:pPr>
-        <w:pStyle w:val="BodyText"/>
+        <w:pStyle w:val="Corpodetexto"/>
         <w:spacing w:before="48"/>
         <w:rPr>
           <w:rFonts w:ascii="Times New Roman"/>
@@ -29,25 +29,18 @@
     </w:p>
     <w:p>
       <w:pPr>
-        <w:spacing w:line="312" w:lineRule="auto" w:before="0"/>
-        <w:ind w:left="140" w:right="135" w:firstLine="0"/>
+        <w:spacing w:line="312" w:lineRule="auto"/>
+        <w:ind w:left="140" w:right="135"/>
         <w:jc w:val="both"/>
-        <w:rPr>
-          <w:sz w:val="22"/>
-        </w:rPr>
-      </w:pPr>
-      <w:r>
-        <w:rPr>
-          <w:sz w:val="22"/>
-        </w:rPr>
-        <w:t>Pelo presente Instrumento particular de PROMESSA DE COMPRA E VENDA que entre si fazem, de um lado, como PROMITENTE(S) VENDEDOR(A)(ES) </w:t>
+      </w:pPr>
+      <w:r>
+        <w:t xml:space="preserve">Pelo presente Instrumento particular de PROMESSA DE COMPRA E VENDA que entre si fazem, de um lado, como PROMITENTE(S) VENDEDOR(A)(ES) </w:t>
       </w:r>
       <w:r>
         <w:rPr>
           <w:rFonts w:ascii="Arial" w:hAnsi="Arial"/>
           <w:b/>
           <w:color w:val="000000"/>
-          <w:sz w:val="22"/>
           <w:highlight w:val="yellow"/>
         </w:rPr>
         <w:t>%razaoSocial_cliente_proprietario%</w:t>
@@ -55,7 +48,6 @@
       <w:r>
         <w:rPr>
           <w:color w:val="000000"/>
-          <w:sz w:val="22"/>
         </w:rPr>
         <w:t>, inscrita</w:t>
       </w:r>
@@ -64,14 +56,12 @@
           <w:color w:val="000000"/>
           <w:spacing w:val="60"/>
           <w:w w:val="150"/>
-          <w:sz w:val="22"/>
-        </w:rPr>
-        <w:t>  </w:t>
-      </w:r>
-      <w:r>
-        <w:rPr>
-          <w:color w:val="000000"/>
-          <w:sz w:val="22"/>
+        </w:rPr>
+        <w:t xml:space="preserve">  </w:t>
+      </w:r>
+      <w:r>
+        <w:rPr>
+          <w:color w:val="000000"/>
         </w:rPr>
         <w:t>no</w:t>
       </w:r>
@@ -80,14 +70,12 @@
           <w:color w:val="000000"/>
           <w:spacing w:val="60"/>
           <w:w w:val="150"/>
-          <w:sz w:val="22"/>
-        </w:rPr>
-        <w:t>  </w:t>
-      </w:r>
-      <w:r>
-        <w:rPr>
-          <w:color w:val="000000"/>
-          <w:sz w:val="22"/>
+        </w:rPr>
+        <w:t xml:space="preserve">  </w:t>
+      </w:r>
+      <w:r>
+        <w:rPr>
+          <w:color w:val="000000"/>
         </w:rPr>
         <w:t>CNPJ</w:t>
       </w:r>
@@ -96,14 +84,12 @@
           <w:color w:val="000000"/>
           <w:spacing w:val="60"/>
           <w:w w:val="150"/>
-          <w:sz w:val="22"/>
-        </w:rPr>
-        <w:t>  </w:t>
-      </w:r>
-      <w:r>
-        <w:rPr>
-          <w:color w:val="000000"/>
-          <w:sz w:val="22"/>
+        </w:rPr>
+        <w:t xml:space="preserve">  </w:t>
+      </w:r>
+      <w:r>
+        <w:rPr>
+          <w:color w:val="000000"/>
         </w:rPr>
         <w:t>sob</w:t>
       </w:r>
@@ -112,14 +98,12 @@
           <w:color w:val="000000"/>
           <w:spacing w:val="61"/>
           <w:w w:val="150"/>
-          <w:sz w:val="22"/>
-        </w:rPr>
-        <w:t>  </w:t>
-      </w:r>
-      <w:r>
-        <w:rPr>
-          <w:color w:val="000000"/>
-          <w:sz w:val="22"/>
+        </w:rPr>
+        <w:t xml:space="preserve">  </w:t>
+      </w:r>
+      <w:r>
+        <w:rPr>
+          <w:color w:val="000000"/>
         </w:rPr>
         <w:t>o</w:t>
       </w:r>
@@ -128,14 +112,12 @@
           <w:color w:val="000000"/>
           <w:spacing w:val="61"/>
           <w:w w:val="150"/>
-          <w:sz w:val="22"/>
-        </w:rPr>
-        <w:t>  </w:t>
-      </w:r>
-      <w:r>
-        <w:rPr>
-          <w:color w:val="000000"/>
-          <w:sz w:val="22"/>
+        </w:rPr>
+        <w:t xml:space="preserve">  </w:t>
+      </w:r>
+      <w:r>
+        <w:rPr>
+          <w:color w:val="000000"/>
         </w:rPr>
         <w:t>nº</w:t>
       </w:r>
@@ -144,16 +126,14 @@
           <w:color w:val="000000"/>
           <w:spacing w:val="60"/>
           <w:w w:val="150"/>
-          <w:sz w:val="22"/>
-        </w:rPr>
-        <w:t>  </w:t>
+        </w:rPr>
+        <w:t xml:space="preserve">  </w:t>
       </w:r>
       <w:r>
         <w:rPr>
           <w:rFonts w:ascii="Arial" w:hAnsi="Arial"/>
           <w:b/>
           <w:color w:val="000000"/>
-          <w:sz w:val="22"/>
           <w:highlight w:val="yellow"/>
         </w:rPr>
         <w:t>%cnpj_cliente_proprietario%</w:t>
@@ -161,7 +141,6 @@
       <w:r>
         <w:rPr>
           <w:color w:val="000000"/>
-          <w:sz w:val="22"/>
         </w:rPr>
         <w:t>,</w:t>
       </w:r>
@@ -170,14 +149,12 @@
           <w:color w:val="000000"/>
           <w:spacing w:val="60"/>
           <w:w w:val="150"/>
-          <w:sz w:val="22"/>
-        </w:rPr>
-        <w:t>  </w:t>
-      </w:r>
-      <w:r>
-        <w:rPr>
-          <w:color w:val="000000"/>
-          <w:sz w:val="22"/>
+        </w:rPr>
+        <w:t xml:space="preserve">  </w:t>
+      </w:r>
+      <w:r>
+        <w:rPr>
+          <w:color w:val="000000"/>
         </w:rPr>
         <w:t>domiciliada</w:t>
       </w:r>
@@ -186,14 +163,12 @@
           <w:color w:val="000000"/>
           <w:spacing w:val="60"/>
           <w:w w:val="150"/>
-          <w:sz w:val="22"/>
-        </w:rPr>
-        <w:t>  </w:t>
-      </w:r>
-      <w:r>
-        <w:rPr>
-          <w:color w:val="000000"/>
-          <w:sz w:val="22"/>
+        </w:rPr>
+        <w:t xml:space="preserve">  </w:t>
+      </w:r>
+      <w:r>
+        <w:rPr>
+          <w:color w:val="000000"/>
         </w:rPr>
         <w:t>sito</w:t>
       </w:r>
@@ -202,34 +177,28 @@
           <w:color w:val="000000"/>
           <w:spacing w:val="60"/>
           <w:w w:val="150"/>
-          <w:sz w:val="22"/>
-        </w:rPr>
-        <w:t>  </w:t>
+        </w:rPr>
+        <w:t xml:space="preserve">  </w:t>
       </w:r>
       <w:r>
         <w:rPr>
           <w:color w:val="000000"/>
           <w:spacing w:val="-10"/>
-          <w:sz w:val="22"/>
         </w:rPr>
         <w:t>à</w:t>
       </w:r>
     </w:p>
     <w:p>
       <w:pPr>
-        <w:spacing w:line="312" w:lineRule="auto" w:before="0"/>
-        <w:ind w:left="140" w:right="140" w:firstLine="0"/>
+        <w:spacing w:line="312" w:lineRule="auto"/>
+        <w:ind w:left="140" w:right="140"/>
         <w:jc w:val="both"/>
-        <w:rPr>
-          <w:sz w:val="22"/>
-        </w:rPr>
       </w:pPr>
       <w:r>
         <w:rPr>
           <w:rFonts w:ascii="Arial" w:hAnsi="Arial"/>
           <w:b/>
           <w:color w:val="000000"/>
-          <w:sz w:val="22"/>
           <w:highlight w:val="yellow"/>
         </w:rPr>
         <w:t>%enderecoCompleto_cliente_proprietario%</w:t>
@@ -237,7 +206,6 @@
       <w:r>
         <w:rPr>
           <w:color w:val="000000"/>
-          <w:sz w:val="22"/>
         </w:rPr>
         <w:t>, a seguir simplesmente designado(a)(os) VENDEDOR(A)(ES);</w:t>
       </w:r>
@@ -245,14 +213,12 @@
         <w:rPr>
           <w:color w:val="000000"/>
           <w:spacing w:val="80"/>
-          <w:sz w:val="22"/>
-        </w:rPr>
-        <w:t> </w:t>
-      </w:r>
-      <w:r>
-        <w:rPr>
-          <w:color w:val="000000"/>
-          <w:sz w:val="22"/>
+        </w:rPr>
+        <w:t xml:space="preserve"> </w:t>
+      </w:r>
+      <w:r>
+        <w:rPr>
+          <w:color w:val="000000"/>
         </w:rPr>
         <w:t>e,</w:t>
       </w:r>
@@ -260,14 +226,12 @@
         <w:rPr>
           <w:color w:val="000000"/>
           <w:spacing w:val="80"/>
-          <w:sz w:val="22"/>
-        </w:rPr>
-        <w:t> </w:t>
-      </w:r>
-      <w:r>
-        <w:rPr>
-          <w:color w:val="000000"/>
-          <w:sz w:val="22"/>
+        </w:rPr>
+        <w:t xml:space="preserve"> </w:t>
+      </w:r>
+      <w:r>
+        <w:rPr>
+          <w:color w:val="000000"/>
         </w:rPr>
         <w:t>de</w:t>
       </w:r>
@@ -275,14 +239,12 @@
         <w:rPr>
           <w:color w:val="000000"/>
           <w:spacing w:val="80"/>
-          <w:sz w:val="22"/>
-        </w:rPr>
-        <w:t> </w:t>
-      </w:r>
-      <w:r>
-        <w:rPr>
-          <w:color w:val="000000"/>
-          <w:sz w:val="22"/>
+        </w:rPr>
+        <w:t xml:space="preserve"> </w:t>
+      </w:r>
+      <w:r>
+        <w:rPr>
+          <w:color w:val="000000"/>
         </w:rPr>
         <w:t>outro</w:t>
       </w:r>
@@ -290,14 +252,12 @@
         <w:rPr>
           <w:color w:val="000000"/>
           <w:spacing w:val="80"/>
-          <w:sz w:val="22"/>
-        </w:rPr>
-        <w:t> </w:t>
-      </w:r>
-      <w:r>
-        <w:rPr>
-          <w:color w:val="000000"/>
-          <w:sz w:val="22"/>
+        </w:rPr>
+        <w:t xml:space="preserve"> </w:t>
+      </w:r>
+      <w:r>
+        <w:rPr>
+          <w:color w:val="000000"/>
         </w:rPr>
         <w:t>lado,</w:t>
       </w:r>
@@ -305,14 +265,12 @@
         <w:rPr>
           <w:color w:val="000000"/>
           <w:spacing w:val="80"/>
-          <w:sz w:val="22"/>
-        </w:rPr>
-        <w:t> </w:t>
-      </w:r>
-      <w:r>
-        <w:rPr>
-          <w:color w:val="000000"/>
-          <w:sz w:val="22"/>
+        </w:rPr>
+        <w:t xml:space="preserve"> </w:t>
+      </w:r>
+      <w:r>
+        <w:rPr>
+          <w:color w:val="000000"/>
         </w:rPr>
         <w:t>como</w:t>
       </w:r>
@@ -320,14 +278,12 @@
         <w:rPr>
           <w:color w:val="000000"/>
           <w:spacing w:val="80"/>
-          <w:sz w:val="22"/>
-        </w:rPr>
-        <w:t> </w:t>
-      </w:r>
-      <w:r>
-        <w:rPr>
-          <w:color w:val="000000"/>
-          <w:sz w:val="22"/>
+        </w:rPr>
+        <w:t xml:space="preserve"> </w:t>
+      </w:r>
+      <w:r>
+        <w:rPr>
+          <w:color w:val="000000"/>
         </w:rPr>
         <w:t>PROMISSÁRIO(A)(OS)</w:t>
       </w:r>
@@ -335,33 +291,27 @@
         <w:rPr>
           <w:color w:val="000000"/>
           <w:spacing w:val="80"/>
-          <w:sz w:val="22"/>
-        </w:rPr>
-        <w:t> </w:t>
-      </w:r>
-      <w:r>
-        <w:rPr>
-          <w:color w:val="000000"/>
-          <w:sz w:val="22"/>
+        </w:rPr>
+        <w:t xml:space="preserve"> </w:t>
+      </w:r>
+      <w:r>
+        <w:rPr>
+          <w:color w:val="000000"/>
         </w:rPr>
         <w:t>COMPRADOR(A)(ES)</w:t>
       </w:r>
     </w:p>
     <w:p>
       <w:pPr>
-        <w:spacing w:line="312" w:lineRule="auto" w:before="1"/>
-        <w:ind w:left="140" w:right="137" w:firstLine="0"/>
+        <w:spacing w:before="1" w:line="312" w:lineRule="auto"/>
+        <w:ind w:left="140" w:right="137"/>
         <w:jc w:val="both"/>
-        <w:rPr>
-          <w:sz w:val="22"/>
-        </w:rPr>
       </w:pPr>
       <w:r>
         <w:rPr>
           <w:rFonts w:ascii="Arial" w:hAnsi="Arial"/>
           <w:b/>
           <w:color w:val="000000"/>
-          <w:sz w:val="22"/>
           <w:highlight w:val="yellow"/>
         </w:rPr>
         <w:t>%razaoSocial_cliente_comprador</w:t>
@@ -369,7 +319,6 @@
       <w:r>
         <w:rPr>
           <w:color w:val="000000"/>
-          <w:sz w:val="22"/>
           <w:highlight w:val="yellow"/>
         </w:rPr>
         <w:t>%</w:t>
@@ -377,7 +326,6 @@
       <w:r>
         <w:rPr>
           <w:color w:val="000000"/>
-          <w:sz w:val="22"/>
         </w:rPr>
         <w:t>, inscrita no CNPJ sob o nº</w:t>
       </w:r>
@@ -386,24 +334,21 @@
           <w:rFonts w:ascii="Arial" w:hAnsi="Arial"/>
           <w:b/>
           <w:color w:val="000000"/>
-          <w:sz w:val="22"/>
           <w:highlight w:val="yellow"/>
         </w:rPr>
-        <w:t> %cnpj_cliente_comprador%</w:t>
-      </w:r>
-      <w:r>
-        <w:rPr>
-          <w:color w:val="000000"/>
-          <w:sz w:val="22"/>
-        </w:rPr>
-        <w:t>, domiciliada sito à </w:t>
+        <w:t xml:space="preserve"> %cnpj_cliente_comprador%</w:t>
+      </w:r>
+      <w:r>
+        <w:rPr>
+          <w:color w:val="000000"/>
+        </w:rPr>
+        <w:t xml:space="preserve">, domiciliada sito à </w:t>
       </w:r>
       <w:r>
         <w:rPr>
           <w:rFonts w:ascii="Arial" w:hAnsi="Arial"/>
           <w:b/>
           <w:color w:val="000000"/>
-          <w:sz w:val="22"/>
           <w:highlight w:val="yellow"/>
         </w:rPr>
         <w:t>%enderecoCompleto_cliente_comprador%</w:t>
@@ -411,20 +356,19 @@
       <w:r>
         <w:rPr>
           <w:color w:val="000000"/>
-          <w:sz w:val="22"/>
         </w:rPr>
         <w:t>, a seguir simplesmente designado(a)(os) de COMPRADOR(A)(ES), que tem entre si, justo e contratado o presente Instrumento, mediante as cláusulas e condições a seguir:</w:t>
       </w:r>
     </w:p>
     <w:p>
       <w:pPr>
-        <w:pStyle w:val="BodyText"/>
+        <w:pStyle w:val="Corpodetexto"/>
         <w:spacing w:before="75"/>
       </w:pPr>
     </w:p>
     <w:p>
       <w:pPr>
-        <w:pStyle w:val="BodyText"/>
+        <w:pStyle w:val="Corpodetexto"/>
         <w:spacing w:line="312" w:lineRule="auto"/>
         <w:ind w:left="140" w:right="136"/>
         <w:jc w:val="both"/>
@@ -434,47 +378,43 @@
           <w:rFonts w:ascii="Arial" w:hAnsi="Arial"/>
           <w:b/>
         </w:rPr>
-        <w:t>CLÁUSULA PRIMEIRA: </w:t>
-      </w:r>
-      <w:r>
-        <w:rPr/>
+        <w:t xml:space="preserve">CLÁUSULA PRIMEIRA: </w:t>
+      </w:r>
+      <w:r>
         <w:t>O(A)(S) primeiro(a)(s) nomeado(a)(s), designado(a)(s) VENDEDOR(A)(ES), é(são) senhor(a)(es) e legítimo(a)(s) possuidor(a)(es), livre e</w:t>
       </w:r>
       <w:r>
         <w:rPr>
           <w:spacing w:val="40"/>
         </w:rPr>
-        <w:t> </w:t>
-      </w:r>
-      <w:r>
-        <w:rPr/>
+        <w:t xml:space="preserve"> </w:t>
+      </w:r>
+      <w:r>
         <w:t>desembaraçado de quaisquer dúvidas, dívidas e ônus, inclusive de hipotecas, mesmo legais, do imóvel</w:t>
       </w:r>
       <w:r>
         <w:rPr>
           <w:spacing w:val="77"/>
         </w:rPr>
-        <w:t>  </w:t>
-      </w:r>
-      <w:r>
-        <w:rPr/>
+        <w:t xml:space="preserve">  </w:t>
+      </w:r>
+      <w:r>
         <w:t>do</w:t>
       </w:r>
       <w:r>
         <w:rPr>
           <w:spacing w:val="77"/>
         </w:rPr>
-        <w:t>  </w:t>
-      </w:r>
-      <w:r>
-        <w:rPr/>
+        <w:t xml:space="preserve">  </w:t>
+      </w:r>
+      <w:r>
         <w:t>tipo</w:t>
       </w:r>
       <w:r>
         <w:rPr>
           <w:spacing w:val="78"/>
         </w:rPr>
-        <w:t>  </w:t>
+        <w:t xml:space="preserve">  </w:t>
       </w:r>
       <w:r>
         <w:rPr>
@@ -496,7 +436,7 @@
           <w:color w:val="000000"/>
           <w:spacing w:val="78"/>
         </w:rPr>
-        <w:t>  </w:t>
+        <w:t xml:space="preserve">  </w:t>
       </w:r>
       <w:r>
         <w:rPr>
@@ -509,7 +449,7 @@
           <w:color w:val="000000"/>
           <w:spacing w:val="77"/>
         </w:rPr>
-        <w:t>  </w:t>
+        <w:t xml:space="preserve">  </w:t>
       </w:r>
       <w:r>
         <w:rPr>
@@ -522,7 +462,7 @@
           <w:color w:val="000000"/>
           <w:spacing w:val="78"/>
         </w:rPr>
-        <w:t>  </w:t>
+        <w:t xml:space="preserve">  </w:t>
       </w:r>
       <w:r>
         <w:rPr>
@@ -544,7 +484,7 @@
           <w:color w:val="000000"/>
           <w:spacing w:val="78"/>
         </w:rPr>
-        <w:t>  </w:t>
+        <w:t xml:space="preserve">  </w:t>
       </w:r>
       <w:r>
         <w:rPr>
@@ -556,7 +496,7 @@
     </w:p>
     <w:p>
       <w:pPr>
-        <w:pStyle w:val="BodyText"/>
+        <w:pStyle w:val="Corpodetexto"/>
         <w:spacing w:line="253" w:lineRule="exact"/>
         <w:ind w:left="140"/>
         <w:jc w:val="both"/>
@@ -577,7 +517,7 @@
           <w:color w:val="000000"/>
           <w:spacing w:val="62"/>
         </w:rPr>
-        <w:t>   </w:t>
+        <w:t xml:space="preserve">   </w:t>
       </w:r>
       <w:r>
         <w:rPr>
@@ -590,7 +530,7 @@
           <w:color w:val="000000"/>
           <w:spacing w:val="62"/>
         </w:rPr>
-        <w:t>   </w:t>
+        <w:t xml:space="preserve">   </w:t>
       </w:r>
       <w:r>
         <w:rPr>
@@ -603,7 +543,7 @@
           <w:color w:val="000000"/>
           <w:spacing w:val="61"/>
         </w:rPr>
-        <w:t>   </w:t>
+        <w:t xml:space="preserve">   </w:t>
       </w:r>
       <w:r>
         <w:rPr>
@@ -616,7 +556,7 @@
           <w:color w:val="000000"/>
           <w:spacing w:val="62"/>
         </w:rPr>
-        <w:t>   </w:t>
+        <w:t xml:space="preserve">   </w:t>
       </w:r>
       <w:r>
         <w:rPr>
@@ -629,7 +569,7 @@
           <w:color w:val="000000"/>
           <w:spacing w:val="62"/>
         </w:rPr>
-        <w:t>   </w:t>
+        <w:t xml:space="preserve">   </w:t>
       </w:r>
       <w:r>
         <w:rPr>
@@ -642,7 +582,7 @@
           <w:color w:val="000000"/>
           <w:spacing w:val="62"/>
         </w:rPr>
-        <w:t>   </w:t>
+        <w:t xml:space="preserve">   </w:t>
       </w:r>
       <w:r>
         <w:rPr>
@@ -655,7 +595,7 @@
           <w:color w:val="000000"/>
           <w:spacing w:val="62"/>
         </w:rPr>
-        <w:t>   </w:t>
+        <w:t xml:space="preserve">   </w:t>
       </w:r>
       <w:r>
         <w:rPr>
@@ -668,7 +608,7 @@
           <w:color w:val="000000"/>
           <w:spacing w:val="61"/>
         </w:rPr>
-        <w:t>   </w:t>
+        <w:t xml:space="preserve">   </w:t>
       </w:r>
       <w:r>
         <w:rPr>
@@ -681,7 +621,7 @@
           <w:color w:val="000000"/>
           <w:spacing w:val="63"/>
         </w:rPr>
-        <w:t>   </w:t>
+        <w:t xml:space="preserve">   </w:t>
       </w:r>
       <w:r>
         <w:rPr>
@@ -694,7 +634,7 @@
           <w:color w:val="000000"/>
           <w:spacing w:val="61"/>
         </w:rPr>
-        <w:t>   </w:t>
+        <w:t xml:space="preserve">   </w:t>
       </w:r>
       <w:r>
         <w:rPr>
@@ -707,11 +647,8 @@
     <w:p>
       <w:pPr>
         <w:spacing w:before="76"/>
-        <w:ind w:left="140" w:right="0" w:firstLine="0"/>
+        <w:ind w:left="140"/>
         <w:jc w:val="both"/>
-        <w:rPr>
-          <w:sz w:val="22"/>
-        </w:rPr>
       </w:pPr>
       <w:r>
         <w:rPr>
@@ -719,7 +656,6 @@
           <w:b/>
           <w:color w:val="000000"/>
           <w:spacing w:val="-2"/>
-          <w:sz w:val="22"/>
           <w:highlight w:val="yellow"/>
         </w:rPr>
         <w:t>%numeroMatriculaCartorio_imovel%</w:t>
@@ -728,7 +664,6 @@
         <w:rPr>
           <w:color w:val="000000"/>
           <w:spacing w:val="-2"/>
-          <w:sz w:val="22"/>
         </w:rPr>
         <w:t>,no</w:t>
       </w:r>
@@ -736,9 +671,8 @@
         <w:rPr>
           <w:color w:val="000000"/>
           <w:spacing w:val="41"/>
-          <w:sz w:val="22"/>
-        </w:rPr>
-        <w:t> </w:t>
+        </w:rPr>
+        <w:t xml:space="preserve"> </w:t>
       </w:r>
       <w:r>
         <w:rPr>
@@ -746,7 +680,6 @@
           <w:b/>
           <w:color w:val="000000"/>
           <w:spacing w:val="-2"/>
-          <w:sz w:val="22"/>
           <w:highlight w:val="yellow"/>
         </w:rPr>
         <w:t>%cartorioRegistro_imovel%</w:t>
@@ -755,20 +688,19 @@
         <w:rPr>
           <w:color w:val="000000"/>
           <w:spacing w:val="-2"/>
-          <w:sz w:val="22"/>
         </w:rPr>
         <w:t>.</w:t>
       </w:r>
     </w:p>
     <w:p>
       <w:pPr>
-        <w:pStyle w:val="BodyText"/>
+        <w:pStyle w:val="Corpodetexto"/>
         <w:spacing w:before="152"/>
       </w:pPr>
     </w:p>
     <w:p>
       <w:pPr>
-        <w:pStyle w:val="BodyText"/>
+        <w:pStyle w:val="Corpodetexto"/>
         <w:spacing w:line="312" w:lineRule="auto"/>
         <w:ind w:left="140" w:right="140"/>
         <w:jc w:val="both"/>
@@ -778,238 +710,212 @@
           <w:rFonts w:ascii="Arial" w:hAnsi="Arial"/>
           <w:b/>
         </w:rPr>
-        <w:t>CLÁUSULA SEGUNDA: </w:t>
-      </w:r>
-      <w:r>
-        <w:rPr/>
+        <w:t xml:space="preserve">CLÁUSULA SEGUNDA: </w:t>
+      </w:r>
+      <w:r>
         <w:t>Que assim sendo, vem(vêm) ele(a)(s) VENDEDOR(A)(ES), pelo presente</w:t>
       </w:r>
       <w:r>
         <w:rPr>
           <w:spacing w:val="-3"/>
         </w:rPr>
-        <w:t> </w:t>
-      </w:r>
-      <w:r>
-        <w:rPr/>
+        <w:t xml:space="preserve"> </w:t>
+      </w:r>
+      <w:r>
         <w:t>Instrumento</w:t>
       </w:r>
       <w:r>
         <w:rPr>
           <w:spacing w:val="-1"/>
         </w:rPr>
-        <w:t> </w:t>
-      </w:r>
-      <w:r>
-        <w:rPr/>
+        <w:t xml:space="preserve"> </w:t>
+      </w:r>
+      <w:r>
         <w:t>e</w:t>
       </w:r>
       <w:r>
         <w:rPr>
           <w:spacing w:val="-1"/>
         </w:rPr>
-        <w:t> </w:t>
-      </w:r>
-      <w:r>
-        <w:rPr/>
+        <w:t xml:space="preserve"> </w:t>
+      </w:r>
+      <w:r>
         <w:t>na melhor forma</w:t>
       </w:r>
       <w:r>
         <w:rPr>
           <w:spacing w:val="-1"/>
         </w:rPr>
-        <w:t> </w:t>
-      </w:r>
-      <w:r>
-        <w:rPr/>
+        <w:t xml:space="preserve"> </w:t>
+      </w:r>
+      <w:r>
         <w:t>de</w:t>
       </w:r>
       <w:r>
         <w:rPr>
           <w:spacing w:val="-1"/>
         </w:rPr>
-        <w:t> </w:t>
-      </w:r>
-      <w:r>
-        <w:rPr/>
+        <w:t xml:space="preserve"> </w:t>
+      </w:r>
+      <w:r>
         <w:t>direito, prometer como</w:t>
       </w:r>
       <w:r>
         <w:rPr>
           <w:spacing w:val="-1"/>
         </w:rPr>
-        <w:t> </w:t>
-      </w:r>
-      <w:r>
-        <w:rPr/>
+        <w:t xml:space="preserve"> </w:t>
+      </w:r>
+      <w:r>
         <w:t>de</w:t>
       </w:r>
       <w:r>
         <w:rPr>
           <w:spacing w:val="-1"/>
         </w:rPr>
-        <w:t> </w:t>
-      </w:r>
-      <w:r>
-        <w:rPr/>
+        <w:t xml:space="preserve"> </w:t>
+      </w:r>
+      <w:r>
         <w:t>fato</w:t>
       </w:r>
       <w:r>
         <w:rPr>
           <w:spacing w:val="-3"/>
         </w:rPr>
-        <w:t> </w:t>
-      </w:r>
-      <w:r>
-        <w:rPr/>
+        <w:t xml:space="preserve"> </w:t>
+      </w:r>
+      <w:r>
         <w:t>e na</w:t>
       </w:r>
       <w:r>
         <w:rPr>
           <w:spacing w:val="-1"/>
         </w:rPr>
-        <w:t> </w:t>
-      </w:r>
-      <w:r>
-        <w:rPr/>
+        <w:t xml:space="preserve"> </w:t>
+      </w:r>
+      <w:r>
         <w:t>verdade</w:t>
       </w:r>
       <w:r>
         <w:rPr>
           <w:spacing w:val="-1"/>
         </w:rPr>
-        <w:t> </w:t>
-      </w:r>
-      <w:r>
-        <w:rPr/>
+        <w:t xml:space="preserve"> </w:t>
+      </w:r>
+      <w:r>
         <w:t>prometido tem(têm) vender(em) dito imóvel ao(à)(s) COMPRADOR(A)(ES) e este(a)(s) por sua vez, se obriga(m)</w:t>
       </w:r>
       <w:r>
         <w:rPr>
           <w:spacing w:val="66"/>
         </w:rPr>
-        <w:t>  </w:t>
-      </w:r>
-      <w:r>
-        <w:rPr/>
+        <w:t xml:space="preserve">  </w:t>
+      </w:r>
+      <w:r>
         <w:t>e</w:t>
       </w:r>
       <w:r>
         <w:rPr>
           <w:spacing w:val="64"/>
         </w:rPr>
-        <w:t>  </w:t>
-      </w:r>
-      <w:r>
-        <w:rPr/>
+        <w:t xml:space="preserve">  </w:t>
+      </w:r>
+      <w:r>
         <w:t>se</w:t>
       </w:r>
       <w:r>
         <w:rPr>
           <w:spacing w:val="65"/>
         </w:rPr>
-        <w:t>  </w:t>
-      </w:r>
-      <w:r>
-        <w:rPr/>
+        <w:t xml:space="preserve">  </w:t>
+      </w:r>
+      <w:r>
         <w:t>compromete(m)</w:t>
       </w:r>
       <w:r>
         <w:rPr>
           <w:spacing w:val="66"/>
         </w:rPr>
-        <w:t>  </w:t>
-      </w:r>
-      <w:r>
-        <w:rPr/>
+        <w:t xml:space="preserve">  </w:t>
+      </w:r>
+      <w:r>
         <w:t>comprá-lo,</w:t>
       </w:r>
       <w:r>
         <w:rPr>
           <w:spacing w:val="66"/>
         </w:rPr>
-        <w:t>  </w:t>
-      </w:r>
-      <w:r>
-        <w:rPr/>
+        <w:t xml:space="preserve">  </w:t>
+      </w:r>
+      <w:r>
         <w:t>pelo</w:t>
       </w:r>
       <w:r>
         <w:rPr>
           <w:spacing w:val="65"/>
         </w:rPr>
-        <w:t>  </w:t>
-      </w:r>
-      <w:r>
-        <w:rPr/>
+        <w:t xml:space="preserve">  </w:t>
+      </w:r>
+      <w:r>
         <w:t>preço</w:t>
       </w:r>
       <w:r>
         <w:rPr>
           <w:spacing w:val="65"/>
         </w:rPr>
-        <w:t>  </w:t>
-      </w:r>
-      <w:r>
-        <w:rPr/>
+        <w:t xml:space="preserve">  </w:t>
+      </w:r>
+      <w:r>
         <w:t>certo</w:t>
       </w:r>
       <w:r>
         <w:rPr>
           <w:spacing w:val="64"/>
         </w:rPr>
-        <w:t>  </w:t>
-      </w:r>
-      <w:r>
-        <w:rPr/>
+        <w:t xml:space="preserve">  </w:t>
+      </w:r>
+      <w:r>
         <w:t>e</w:t>
       </w:r>
       <w:r>
         <w:rPr>
           <w:spacing w:val="65"/>
         </w:rPr>
-        <w:t>  </w:t>
-      </w:r>
-      <w:r>
-        <w:rPr/>
+        <w:t xml:space="preserve">  </w:t>
+      </w:r>
+      <w:r>
         <w:t>ajustado</w:t>
       </w:r>
       <w:r>
         <w:rPr>
           <w:spacing w:val="65"/>
         </w:rPr>
-        <w:t>  </w:t>
-      </w:r>
-      <w:r>
-        <w:rPr/>
+        <w:t xml:space="preserve">  </w:t>
+      </w:r>
+      <w:r>
         <w:t>de</w:t>
       </w:r>
       <w:r>
         <w:rPr>
           <w:spacing w:val="64"/>
         </w:rPr>
-        <w:t>  </w:t>
-      </w:r>
-      <w:r>
-        <w:rPr/>
+        <w:t xml:space="preserve">  </w:t>
+      </w:r>
+      <w:r>
         <w:t>R$</w:t>
       </w:r>
     </w:p>
     <w:p>
       <w:pPr>
         <w:spacing w:before="2"/>
-        <w:ind w:left="140" w:right="0" w:firstLine="0"/>
+        <w:ind w:left="140"/>
         <w:jc w:val="both"/>
-        <w:rPr>
-          <w:sz w:val="22"/>
-        </w:rPr>
       </w:pPr>
       <w:r>
         <w:rPr>
           <w:rFonts w:ascii="Arial" w:hAnsi="Arial"/>
           <w:b/>
           <w:color w:val="000000"/>
-          <w:sz w:val="22"/>
           <w:highlight w:val="yellow"/>
         </w:rPr>
         <w:t>%valorOferecido_proposta%</w:t>
@@ -1017,7 +923,6 @@
       <w:r>
         <w:rPr>
           <w:color w:val="000000"/>
-          <w:sz w:val="22"/>
         </w:rPr>
         <w:t>,</w:t>
       </w:r>
@@ -1025,14 +930,12 @@
         <w:rPr>
           <w:color w:val="000000"/>
           <w:spacing w:val="-7"/>
-          <w:sz w:val="22"/>
-        </w:rPr>
-        <w:t> </w:t>
-      </w:r>
-      <w:r>
-        <w:rPr>
-          <w:color w:val="000000"/>
-          <w:sz w:val="22"/>
+        </w:rPr>
+        <w:t xml:space="preserve"> </w:t>
+      </w:r>
+      <w:r>
+        <w:rPr>
+          <w:color w:val="000000"/>
         </w:rPr>
         <w:t>que</w:t>
       </w:r>
@@ -1040,14 +943,12 @@
         <w:rPr>
           <w:color w:val="000000"/>
           <w:spacing w:val="-8"/>
-          <w:sz w:val="22"/>
-        </w:rPr>
-        <w:t> </w:t>
-      </w:r>
-      <w:r>
-        <w:rPr>
-          <w:color w:val="000000"/>
-          <w:sz w:val="22"/>
+        </w:rPr>
+        <w:t xml:space="preserve"> </w:t>
+      </w:r>
+      <w:r>
+        <w:rPr>
+          <w:color w:val="000000"/>
         </w:rPr>
         <w:t>será</w:t>
       </w:r>
@@ -1055,14 +956,12 @@
         <w:rPr>
           <w:color w:val="000000"/>
           <w:spacing w:val="-7"/>
-          <w:sz w:val="22"/>
-        </w:rPr>
-        <w:t> </w:t>
-      </w:r>
-      <w:r>
-        <w:rPr>
-          <w:color w:val="000000"/>
-          <w:sz w:val="22"/>
+        </w:rPr>
+        <w:t xml:space="preserve"> </w:t>
+      </w:r>
+      <w:r>
+        <w:rPr>
+          <w:color w:val="000000"/>
         </w:rPr>
         <w:t>pago</w:t>
       </w:r>
@@ -1070,14 +969,12 @@
         <w:rPr>
           <w:color w:val="000000"/>
           <w:spacing w:val="-6"/>
-          <w:sz w:val="22"/>
-        </w:rPr>
-        <w:t> </w:t>
-      </w:r>
-      <w:r>
-        <w:rPr>
-          <w:color w:val="000000"/>
-          <w:sz w:val="22"/>
+        </w:rPr>
+        <w:t xml:space="preserve"> </w:t>
+      </w:r>
+      <w:r>
+        <w:rPr>
+          <w:color w:val="000000"/>
         </w:rPr>
         <w:t>da</w:t>
       </w:r>
@@ -1085,14 +982,12 @@
         <w:rPr>
           <w:color w:val="000000"/>
           <w:spacing w:val="-7"/>
-          <w:sz w:val="22"/>
-        </w:rPr>
-        <w:t> </w:t>
-      </w:r>
-      <w:r>
-        <w:rPr>
-          <w:color w:val="000000"/>
-          <w:sz w:val="22"/>
+        </w:rPr>
+        <w:t xml:space="preserve"> </w:t>
+      </w:r>
+      <w:r>
+        <w:rPr>
+          <w:color w:val="000000"/>
         </w:rPr>
         <w:t>seguinte</w:t>
       </w:r>
@@ -1100,35 +995,30 @@
         <w:rPr>
           <w:color w:val="000000"/>
           <w:spacing w:val="-6"/>
-          <w:sz w:val="22"/>
-        </w:rPr>
-        <w:t> </w:t>
+        </w:rPr>
+        <w:t xml:space="preserve"> </w:t>
       </w:r>
       <w:r>
         <w:rPr>
           <w:color w:val="000000"/>
           <w:spacing w:val="-2"/>
-          <w:sz w:val="22"/>
         </w:rPr>
         <w:t>forma:</w:t>
       </w:r>
     </w:p>
     <w:p>
       <w:pPr>
-        <w:pStyle w:val="ListParagraph"/>
+        <w:pStyle w:val="PargrafodaLista"/>
         <w:numPr>
           <w:ilvl w:val="0"/>
           <w:numId w:val="1"/>
         </w:numPr>
         <w:tabs>
-          <w:tab w:pos="849" w:val="left" w:leader="none"/>
+          <w:tab w:val="left" w:pos="849"/>
         </w:tabs>
-        <w:spacing w:line="240" w:lineRule="auto" w:before="76" w:after="0"/>
-        <w:ind w:left="849" w:right="0" w:hanging="348"/>
-        <w:jc w:val="left"/>
+        <w:spacing w:before="76"/>
         <w:rPr>
           <w:rFonts w:ascii="Arial MT" w:hAnsi="Arial MT"/>
-          <w:sz w:val="22"/>
         </w:rPr>
       </w:pPr>
       <w:r>
@@ -1136,7 +1026,6 @@
           <w:b/>
           <w:color w:val="000000"/>
           <w:spacing w:val="-2"/>
-          <w:sz w:val="22"/>
           <w:highlight w:val="yellow"/>
         </w:rPr>
         <w:t>%formaPagamento1%</w:t>
@@ -1146,434 +1035,106 @@
           <w:rFonts w:ascii="Arial MT" w:hAnsi="Arial MT"/>
           <w:color w:val="000000"/>
           <w:spacing w:val="-2"/>
-          <w:sz w:val="22"/>
         </w:rPr>
         <w:t>.</w:t>
       </w:r>
     </w:p>
     <w:p>
       <w:pPr>
-        <w:pStyle w:val="ListParagraph"/>
+        <w:pStyle w:val="PargrafodaLista"/>
         <w:numPr>
           <w:ilvl w:val="0"/>
           <w:numId w:val="1"/>
         </w:numPr>
         <w:tabs>
-          <w:tab w:pos="849" w:val="left" w:leader="none"/>
+          <w:tab w:val="left" w:pos="849"/>
         </w:tabs>
-        <w:spacing w:line="240" w:lineRule="auto" w:before="73" w:after="0"/>
-        <w:ind w:left="849" w:right="0" w:hanging="348"/>
-        <w:jc w:val="left"/>
-        <w:rPr>
-          <w:b/>
-          <w:sz w:val="22"/>
-        </w:rPr>
-      </w:pPr>
-      <w:r>
-        <w:rPr>
-          <w:b/>
-          <w:color w:val="000000"/>
-          <w:sz w:val="22"/>
+        <w:spacing w:before="73"/>
+        <w:rPr>
+          <w:b/>
+        </w:rPr>
+      </w:pPr>
+      <w:r>
+        <w:rPr>
+          <w:b/>
+          <w:color w:val="000000"/>
           <w:highlight w:val="yellow"/>
         </w:rPr>
-        <w:t>%formaPagamento2%,</w:t>
-      </w:r>
-      <w:r>
-        <w:rPr>
-          <w:b/>
-          <w:color w:val="000000"/>
-          <w:spacing w:val="-8"/>
-          <w:sz w:val="22"/>
-          <w:highlight w:val="yellow"/>
-        </w:rPr>
-        <w:t> </w:t>
-      </w:r>
-      <w:r>
-        <w:rPr>
-          <w:b/>
-          <w:color w:val="000000"/>
-          <w:sz w:val="22"/>
-          <w:highlight w:val="yellow"/>
-        </w:rPr>
-        <w:t>if</w:t>
-      </w:r>
-      <w:r>
-        <w:rPr>
-          <w:b/>
-          <w:color w:val="000000"/>
-          <w:spacing w:val="-7"/>
-          <w:sz w:val="22"/>
-          <w:highlight w:val="yellow"/>
-        </w:rPr>
-        <w:t> </w:t>
-      </w:r>
-      <w:r>
-        <w:rPr>
-          <w:b/>
-          <w:color w:val="000000"/>
-          <w:sz w:val="22"/>
-          <w:highlight w:val="yellow"/>
-        </w:rPr>
         <w:t>%formaPagamento2%</w:t>
       </w:r>
-      <w:r>
-        <w:rPr>
-          <w:b/>
-          <w:color w:val="000000"/>
-          <w:spacing w:val="-6"/>
-          <w:sz w:val="22"/>
-          <w:highlight w:val="yellow"/>
-        </w:rPr>
-        <w:t> </w:t>
-      </w:r>
-      <w:r>
-        <w:rPr>
-          <w:b/>
-          <w:color w:val="000000"/>
-          <w:sz w:val="22"/>
-          <w:highlight w:val="yellow"/>
-        </w:rPr>
-        <w:t>!=</w:t>
-      </w:r>
-      <w:r>
-        <w:rPr>
-          <w:b/>
-          <w:color w:val="000000"/>
-          <w:spacing w:val="-5"/>
-          <w:sz w:val="22"/>
-          <w:highlight w:val="yellow"/>
-        </w:rPr>
-        <w:t> </w:t>
-      </w:r>
-      <w:r>
-        <w:rPr>
-          <w:b/>
-          <w:color w:val="000000"/>
-          <w:spacing w:val="-4"/>
-          <w:sz w:val="22"/>
-          <w:highlight w:val="yellow"/>
-        </w:rPr>
-        <w:t>null</w:t>
-      </w:r>
-    </w:p>
-    <w:p>
-      <w:pPr>
-        <w:pStyle w:val="ListParagraph"/>
+    </w:p>
+    <w:p>
+      <w:pPr>
+        <w:pStyle w:val="PargrafodaLista"/>
         <w:numPr>
           <w:ilvl w:val="0"/>
           <w:numId w:val="1"/>
         </w:numPr>
         <w:tabs>
-          <w:tab w:pos="849" w:val="left" w:leader="none"/>
+          <w:tab w:val="left" w:pos="849"/>
         </w:tabs>
-        <w:spacing w:line="240" w:lineRule="auto" w:before="74" w:after="0"/>
-        <w:ind w:left="849" w:right="0" w:hanging="348"/>
-        <w:jc w:val="left"/>
-        <w:rPr>
-          <w:b/>
-          <w:sz w:val="22"/>
-        </w:rPr>
-      </w:pPr>
-      <w:r>
-        <w:rPr>
-          <w:b/>
-          <w:color w:val="000000"/>
-          <w:sz w:val="22"/>
+        <w:rPr>
+          <w:b/>
+        </w:rPr>
+      </w:pPr>
+      <w:r>
+        <w:rPr>
+          <w:b/>
+          <w:color w:val="000000"/>
           <w:highlight w:val="yellow"/>
         </w:rPr>
-        <w:t>%formaPagamento3%,</w:t>
-      </w:r>
-      <w:r>
-        <w:rPr>
-          <w:b/>
-          <w:color w:val="000000"/>
-          <w:spacing w:val="-8"/>
-          <w:sz w:val="22"/>
-          <w:highlight w:val="yellow"/>
-        </w:rPr>
-        <w:t> </w:t>
-      </w:r>
-      <w:r>
-        <w:rPr>
-          <w:b/>
-          <w:color w:val="000000"/>
-          <w:sz w:val="22"/>
-          <w:highlight w:val="yellow"/>
-        </w:rPr>
-        <w:t>if</w:t>
-      </w:r>
-      <w:r>
-        <w:rPr>
-          <w:b/>
-          <w:color w:val="000000"/>
-          <w:spacing w:val="-7"/>
-          <w:sz w:val="22"/>
-          <w:highlight w:val="yellow"/>
-        </w:rPr>
-        <w:t> </w:t>
-      </w:r>
-      <w:r>
-        <w:rPr>
-          <w:b/>
-          <w:color w:val="000000"/>
-          <w:sz w:val="22"/>
-          <w:highlight w:val="yellow"/>
-        </w:rPr>
         <w:t>%formaPagamento3%</w:t>
       </w:r>
-      <w:r>
-        <w:rPr>
-          <w:b/>
-          <w:color w:val="000000"/>
-          <w:spacing w:val="-6"/>
-          <w:sz w:val="22"/>
-          <w:highlight w:val="yellow"/>
-        </w:rPr>
-        <w:t> </w:t>
-      </w:r>
-      <w:r>
-        <w:rPr>
-          <w:b/>
-          <w:color w:val="000000"/>
-          <w:sz w:val="22"/>
-          <w:highlight w:val="yellow"/>
-        </w:rPr>
-        <w:t>!=</w:t>
-      </w:r>
-      <w:r>
-        <w:rPr>
-          <w:b/>
-          <w:color w:val="000000"/>
-          <w:spacing w:val="-5"/>
-          <w:sz w:val="22"/>
-          <w:highlight w:val="yellow"/>
-        </w:rPr>
-        <w:t> </w:t>
-      </w:r>
-      <w:r>
-        <w:rPr>
-          <w:b/>
-          <w:color w:val="000000"/>
-          <w:spacing w:val="-4"/>
-          <w:sz w:val="22"/>
-          <w:highlight w:val="yellow"/>
-        </w:rPr>
-        <w:t>null</w:t>
-      </w:r>
-    </w:p>
-    <w:p>
-      <w:pPr>
-        <w:pStyle w:val="ListParagraph"/>
+    </w:p>
+    <w:p>
+      <w:pPr>
+        <w:pStyle w:val="PargrafodaLista"/>
         <w:numPr>
           <w:ilvl w:val="0"/>
           <w:numId w:val="1"/>
         </w:numPr>
         <w:tabs>
-          <w:tab w:pos="849" w:val="left" w:leader="none"/>
+          <w:tab w:val="left" w:pos="849"/>
         </w:tabs>
-        <w:spacing w:line="240" w:lineRule="auto" w:before="74" w:after="0"/>
-        <w:ind w:left="849" w:right="0" w:hanging="348"/>
-        <w:jc w:val="left"/>
-        <w:rPr>
-          <w:b/>
-          <w:sz w:val="22"/>
-        </w:rPr>
-      </w:pPr>
-      <w:r>
-        <w:rPr>
-          <w:b/>
-          <w:color w:val="000000"/>
-          <w:sz w:val="22"/>
+        <w:rPr>
+          <w:b/>
+        </w:rPr>
+      </w:pPr>
+      <w:r>
+        <w:rPr>
+          <w:b/>
+          <w:color w:val="000000"/>
           <w:highlight w:val="yellow"/>
         </w:rPr>
-        <w:t>%formaPagamento4%,</w:t>
-      </w:r>
-      <w:r>
-        <w:rPr>
-          <w:b/>
-          <w:color w:val="000000"/>
-          <w:spacing w:val="-8"/>
-          <w:sz w:val="22"/>
-          <w:highlight w:val="yellow"/>
-        </w:rPr>
-        <w:t> </w:t>
-      </w:r>
-      <w:r>
-        <w:rPr>
-          <w:b/>
-          <w:color w:val="000000"/>
-          <w:sz w:val="22"/>
-          <w:highlight w:val="yellow"/>
-        </w:rPr>
-        <w:t>if</w:t>
-      </w:r>
-      <w:r>
-        <w:rPr>
-          <w:b/>
-          <w:color w:val="000000"/>
-          <w:spacing w:val="-7"/>
-          <w:sz w:val="22"/>
-          <w:highlight w:val="yellow"/>
-        </w:rPr>
-        <w:t> </w:t>
-      </w:r>
-      <w:r>
-        <w:rPr>
-          <w:b/>
-          <w:color w:val="000000"/>
-          <w:sz w:val="22"/>
-          <w:highlight w:val="yellow"/>
-        </w:rPr>
         <w:t>%formaPagamento4%</w:t>
       </w:r>
-      <w:r>
-        <w:rPr>
-          <w:b/>
-          <w:color w:val="000000"/>
-          <w:spacing w:val="-6"/>
-          <w:sz w:val="22"/>
-          <w:highlight w:val="yellow"/>
-        </w:rPr>
-        <w:t> </w:t>
-      </w:r>
-      <w:r>
-        <w:rPr>
-          <w:b/>
-          <w:color w:val="000000"/>
-          <w:sz w:val="22"/>
-          <w:highlight w:val="yellow"/>
-        </w:rPr>
-        <w:t>!=</w:t>
-      </w:r>
-      <w:r>
-        <w:rPr>
-          <w:b/>
-          <w:color w:val="000000"/>
-          <w:spacing w:val="-5"/>
-          <w:sz w:val="22"/>
-          <w:highlight w:val="yellow"/>
-        </w:rPr>
-        <w:t> </w:t>
-      </w:r>
-      <w:r>
-        <w:rPr>
-          <w:b/>
-          <w:color w:val="000000"/>
-          <w:spacing w:val="-4"/>
-          <w:sz w:val="22"/>
-          <w:highlight w:val="yellow"/>
-        </w:rPr>
-        <w:t>null</w:t>
-      </w:r>
-    </w:p>
-    <w:p>
-      <w:pPr>
-        <w:pStyle w:val="ListParagraph"/>
+    </w:p>
+    <w:p>
+      <w:pPr>
+        <w:pStyle w:val="PargrafodaLista"/>
         <w:numPr>
           <w:ilvl w:val="0"/>
           <w:numId w:val="1"/>
         </w:numPr>
         <w:tabs>
-          <w:tab w:pos="849" w:val="left" w:leader="none"/>
+          <w:tab w:val="left" w:pos="849"/>
         </w:tabs>
-        <w:spacing w:line="240" w:lineRule="auto" w:before="74" w:after="0"/>
-        <w:ind w:left="849" w:right="0" w:hanging="348"/>
-        <w:jc w:val="left"/>
-        <w:rPr>
-          <w:b/>
-          <w:sz w:val="22"/>
-        </w:rPr>
-      </w:pPr>
-      <w:r>
-        <w:rPr>
-          <w:b/>
-          <w:color w:val="000000"/>
-          <w:sz w:val="22"/>
+        <w:rPr>
+          <w:b/>
+        </w:rPr>
+      </w:pPr>
+      <w:r>
+        <w:rPr>
+          <w:b/>
+          <w:color w:val="000000"/>
           <w:highlight w:val="yellow"/>
         </w:rPr>
-        <w:t>%formaPagamento5%,</w:t>
-      </w:r>
-      <w:r>
-        <w:rPr>
-          <w:b/>
-          <w:color w:val="000000"/>
-          <w:spacing w:val="-8"/>
-          <w:sz w:val="22"/>
-          <w:highlight w:val="yellow"/>
-        </w:rPr>
-        <w:t> </w:t>
-      </w:r>
-      <w:r>
-        <w:rPr>
-          <w:b/>
-          <w:color w:val="000000"/>
-          <w:sz w:val="22"/>
-          <w:highlight w:val="yellow"/>
-        </w:rPr>
-        <w:t>if</w:t>
-      </w:r>
-      <w:r>
-        <w:rPr>
-          <w:b/>
-          <w:color w:val="000000"/>
-          <w:spacing w:val="-7"/>
-          <w:sz w:val="22"/>
-          <w:highlight w:val="yellow"/>
-        </w:rPr>
-        <w:t> </w:t>
-      </w:r>
-      <w:r>
-        <w:rPr>
-          <w:b/>
-          <w:color w:val="000000"/>
-          <w:sz w:val="22"/>
-          <w:highlight w:val="yellow"/>
-        </w:rPr>
         <w:t>%formaPagamento5%</w:t>
       </w:r>
-      <w:r>
-        <w:rPr>
-          <w:b/>
-          <w:color w:val="000000"/>
-          <w:spacing w:val="-6"/>
-          <w:sz w:val="22"/>
-          <w:highlight w:val="yellow"/>
-        </w:rPr>
-        <w:t> </w:t>
-      </w:r>
-      <w:r>
-        <w:rPr>
-          <w:b/>
-          <w:color w:val="000000"/>
-          <w:sz w:val="22"/>
-          <w:highlight w:val="yellow"/>
-        </w:rPr>
-        <w:t>!=</w:t>
-      </w:r>
-      <w:r>
-        <w:rPr>
-          <w:b/>
-          <w:color w:val="000000"/>
-          <w:spacing w:val="-5"/>
-          <w:sz w:val="22"/>
-          <w:highlight w:val="yellow"/>
-        </w:rPr>
-        <w:t> </w:t>
-      </w:r>
-      <w:r>
-        <w:rPr>
-          <w:b/>
-          <w:color w:val="000000"/>
-          <w:spacing w:val="-4"/>
-          <w:sz w:val="22"/>
-          <w:highlight w:val="yellow"/>
-        </w:rPr>
-        <w:t>null</w:t>
-      </w:r>
-    </w:p>
-    <w:p>
-      <w:pPr>
-        <w:pStyle w:val="BodyText"/>
+    </w:p>
+    <w:p>
+      <w:pPr>
+        <w:pStyle w:val="Corpodetexto"/>
         <w:spacing w:before="152"/>
         <w:rPr>
           <w:rFonts w:ascii="Arial"/>
@@ -1583,7 +1144,7 @@
     </w:p>
     <w:p>
       <w:pPr>
-        <w:pStyle w:val="BodyText"/>
+        <w:pStyle w:val="Corpodetexto"/>
         <w:spacing w:line="312" w:lineRule="auto"/>
         <w:ind w:left="140" w:right="141"/>
         <w:jc w:val="both"/>
@@ -1593,83 +1154,72 @@
           <w:rFonts w:ascii="Arial" w:hAnsi="Arial"/>
           <w:b/>
         </w:rPr>
-        <w:t>CLÁUSULA TERCEIRA: </w:t>
-      </w:r>
-      <w:r>
-        <w:rPr/>
+        <w:t xml:space="preserve">CLÁUSULA TERCEIRA: </w:t>
+      </w:r>
+      <w:r>
         <w:t>Que o(a)(s) COMPRADOR(A)(ES) será(ão) emitido(a)(s) na posse, domínio,</w:t>
       </w:r>
       <w:r>
         <w:rPr>
           <w:spacing w:val="-1"/>
         </w:rPr>
-        <w:t> </w:t>
-      </w:r>
-      <w:r>
-        <w:rPr/>
+        <w:t xml:space="preserve"> </w:t>
+      </w:r>
+      <w:r>
         <w:t>direito, uso, gozo, ação</w:t>
       </w:r>
       <w:r>
         <w:rPr>
           <w:spacing w:val="-2"/>
         </w:rPr>
-        <w:t> </w:t>
-      </w:r>
-      <w:r>
-        <w:rPr/>
+        <w:t xml:space="preserve"> </w:t>
+      </w:r>
+      <w:r>
         <w:t>e servidão sobre o imóvel objeto do</w:t>
       </w:r>
       <w:r>
         <w:rPr>
           <w:spacing w:val="-2"/>
         </w:rPr>
-        <w:t> </w:t>
-      </w:r>
-      <w:r>
-        <w:rPr/>
+        <w:t xml:space="preserve"> </w:t>
+      </w:r>
+      <w:r>
         <w:t>presente</w:t>
       </w:r>
       <w:r>
         <w:rPr>
           <w:spacing w:val="-2"/>
         </w:rPr>
-        <w:t> </w:t>
-      </w:r>
-      <w:r>
-        <w:rPr/>
+        <w:t xml:space="preserve"> </w:t>
+      </w:r>
+      <w:r>
         <w:t>Instrumento</w:t>
       </w:r>
       <w:r>
         <w:rPr>
           <w:spacing w:val="-2"/>
         </w:rPr>
-        <w:t> </w:t>
-      </w:r>
-      <w:r>
-        <w:rPr/>
+        <w:t xml:space="preserve"> </w:t>
+      </w:r>
+      <w:r>
         <w:t>a partir desta data, correndo por conta única e exclusiva do(a)(s) COMPRADOR(A)(ES), a partir do recebimento do imóvel, todas as taxas, impostos emolumentos, custas escritura e demais despesas que incidam ou venham a incidir sobre o imóvel, mesmo que cobradas e/ou lançadas em nome do(a)(s) VENDEDOR(A)(ES).</w:t>
       </w:r>
     </w:p>
     <w:p>
       <w:pPr>
-        <w:pStyle w:val="BodyText"/>
+        <w:pStyle w:val="Corpodetexto"/>
         <w:spacing w:before="76"/>
       </w:pPr>
     </w:p>
     <w:p>
       <w:pPr>
-        <w:spacing w:before="0"/>
-        <w:ind w:left="140" w:right="0" w:firstLine="0"/>
+        <w:ind w:left="140"/>
         <w:jc w:val="both"/>
-        <w:rPr>
-          <w:sz w:val="22"/>
-        </w:rPr>
       </w:pPr>
       <w:r>
         <w:rPr>
           <w:rFonts w:ascii="Arial" w:hAnsi="Arial"/>
           <w:b/>
-          <w:sz w:val="22"/>
         </w:rPr>
         <w:t>CLÁUSULA</w:t>
       </w:r>
@@ -1679,15 +1229,13 @@
           <w:b/>
           <w:spacing w:val="68"/>
           <w:w w:val="150"/>
-          <w:sz w:val="22"/>
-        </w:rPr>
-        <w:t> </w:t>
+        </w:rPr>
+        <w:t xml:space="preserve"> </w:t>
       </w:r>
       <w:r>
         <w:rPr>
           <w:rFonts w:ascii="Arial" w:hAnsi="Arial"/>
           <w:b/>
-          <w:sz w:val="22"/>
         </w:rPr>
         <w:t>QUARTA:</w:t>
       </w:r>
@@ -1697,184 +1245,146 @@
           <w:b/>
           <w:spacing w:val="70"/>
           <w:w w:val="150"/>
-          <w:sz w:val="22"/>
-        </w:rPr>
-        <w:t> </w:t>
-      </w:r>
-      <w:r>
-        <w:rPr>
-          <w:sz w:val="22"/>
-        </w:rPr>
+        </w:rPr>
+        <w:t xml:space="preserve"> </w:t>
+      </w:r>
+      <w:r>
         <w:t>O</w:t>
       </w:r>
       <w:r>
         <w:rPr>
           <w:spacing w:val="71"/>
           <w:w w:val="150"/>
-          <w:sz w:val="22"/>
-        </w:rPr>
-        <w:t> </w:t>
-      </w:r>
-      <w:r>
-        <w:rPr>
-          <w:sz w:val="22"/>
-        </w:rPr>
+        </w:rPr>
+        <w:t xml:space="preserve"> </w:t>
+      </w:r>
+      <w:r>
         <w:t>imóvel</w:t>
       </w:r>
       <w:r>
         <w:rPr>
           <w:spacing w:val="70"/>
           <w:w w:val="150"/>
-          <w:sz w:val="22"/>
-        </w:rPr>
-        <w:t> </w:t>
-      </w:r>
-      <w:r>
-        <w:rPr>
-          <w:sz w:val="22"/>
-        </w:rPr>
+        </w:rPr>
+        <w:t xml:space="preserve"> </w:t>
+      </w:r>
+      <w:r>
         <w:t>objeto</w:t>
       </w:r>
       <w:r>
         <w:rPr>
           <w:spacing w:val="70"/>
           <w:w w:val="150"/>
-          <w:sz w:val="22"/>
-        </w:rPr>
-        <w:t> </w:t>
-      </w:r>
-      <w:r>
-        <w:rPr>
-          <w:sz w:val="22"/>
-        </w:rPr>
+        </w:rPr>
+        <w:t xml:space="preserve"> </w:t>
+      </w:r>
+      <w:r>
         <w:t>do</w:t>
       </w:r>
       <w:r>
         <w:rPr>
           <w:spacing w:val="69"/>
           <w:w w:val="150"/>
-          <w:sz w:val="22"/>
-        </w:rPr>
-        <w:t> </w:t>
-      </w:r>
-      <w:r>
-        <w:rPr>
-          <w:sz w:val="22"/>
-        </w:rPr>
+        </w:rPr>
+        <w:t xml:space="preserve"> </w:t>
+      </w:r>
+      <w:r>
         <w:t>presente</w:t>
       </w:r>
       <w:r>
         <w:rPr>
           <w:spacing w:val="69"/>
           <w:w w:val="150"/>
-          <w:sz w:val="22"/>
-        </w:rPr>
-        <w:t> </w:t>
-      </w:r>
-      <w:r>
-        <w:rPr>
-          <w:sz w:val="22"/>
-        </w:rPr>
+        </w:rPr>
+        <w:t xml:space="preserve"> </w:t>
+      </w:r>
+      <w:r>
         <w:t>Instrumento</w:t>
       </w:r>
       <w:r>
         <w:rPr>
           <w:spacing w:val="69"/>
           <w:w w:val="150"/>
-          <w:sz w:val="22"/>
-        </w:rPr>
-        <w:t> </w:t>
-      </w:r>
-      <w:r>
-        <w:rPr>
-          <w:sz w:val="22"/>
-        </w:rPr>
+        </w:rPr>
+        <w:t xml:space="preserve"> </w:t>
+      </w:r>
+      <w:r>
         <w:t>será</w:t>
       </w:r>
       <w:r>
         <w:rPr>
           <w:spacing w:val="70"/>
           <w:w w:val="150"/>
-          <w:sz w:val="22"/>
-        </w:rPr>
-        <w:t> </w:t>
-      </w:r>
-      <w:r>
-        <w:rPr>
-          <w:sz w:val="22"/>
-        </w:rPr>
+        </w:rPr>
+        <w:t xml:space="preserve"> </w:t>
+      </w:r>
+      <w:r>
         <w:t>entregue</w:t>
       </w:r>
       <w:r>
         <w:rPr>
           <w:spacing w:val="69"/>
           <w:w w:val="150"/>
-          <w:sz w:val="22"/>
-        </w:rPr>
-        <w:t> </w:t>
+        </w:rPr>
+        <w:t xml:space="preserve"> </w:t>
       </w:r>
       <w:r>
         <w:rPr>
           <w:spacing w:val="-2"/>
-          <w:sz w:val="22"/>
         </w:rPr>
         <w:t>ao(à)(s)</w:t>
       </w:r>
     </w:p>
     <w:p>
       <w:pPr>
-        <w:spacing w:after="0"/>
         <w:jc w:val="both"/>
-        <w:rPr>
-          <w:sz w:val="22"/>
-        </w:rPr>
         <w:sectPr>
-          <w:headerReference w:type="default" r:id="rId5"/>
-          <w:footerReference w:type="default" r:id="rId6"/>
+          <w:headerReference w:type="default" r:id="rId7"/>
+          <w:footerReference w:type="default" r:id="rId8"/>
           <w:type w:val="continuous"/>
           <w:pgSz w:w="11910" w:h="16850"/>
-          <w:pgMar w:header="448" w:footer="573" w:top="2580" w:bottom="760" w:left="992" w:right="992"/>
+          <w:pgMar w:top="2580" w:right="992" w:bottom="760" w:left="992" w:header="448" w:footer="573" w:gutter="0"/>
           <w:pgNumType w:start="1"/>
+          <w:cols w:space="720"/>
         </w:sectPr>
       </w:pPr>
     </w:p>
     <w:p>
       <w:pPr>
-        <w:pStyle w:val="BodyText"/>
-      </w:pPr>
-    </w:p>
-    <w:p>
-      <w:pPr>
-        <w:pStyle w:val="BodyText"/>
-      </w:pPr>
-    </w:p>
-    <w:p>
-      <w:pPr>
-        <w:pStyle w:val="BodyText"/>
+        <w:pStyle w:val="Corpodetexto"/>
+      </w:pPr>
+    </w:p>
+    <w:p>
+      <w:pPr>
+        <w:pStyle w:val="Corpodetexto"/>
+      </w:pPr>
+    </w:p>
+    <w:p>
+      <w:pPr>
+        <w:pStyle w:val="Corpodetexto"/>
         <w:spacing w:before="48"/>
       </w:pPr>
     </w:p>
     <w:p>
       <w:pPr>
-        <w:pStyle w:val="BodyText"/>
+        <w:pStyle w:val="Corpodetexto"/>
         <w:spacing w:line="312" w:lineRule="auto"/>
         <w:ind w:left="140" w:right="143"/>
         <w:jc w:val="both"/>
       </w:pPr>
       <w:r>
-        <w:rPr/>
         <w:t>COMPRADOR(A)(ES), na conformidade da Cláusula Terceira supra, no estado de conservação em que se encontra, absolutamente em dia com todas as taxas, impostos, emolumentos, água e luz e condomínio.</w:t>
       </w:r>
     </w:p>
     <w:p>
       <w:pPr>
-        <w:pStyle w:val="BodyText"/>
+        <w:pStyle w:val="Corpodetexto"/>
         <w:spacing w:before="76"/>
       </w:pPr>
     </w:p>
     <w:p>
       <w:pPr>
-        <w:pStyle w:val="BodyText"/>
+        <w:pStyle w:val="Corpodetexto"/>
         <w:spacing w:line="312" w:lineRule="auto"/>
         <w:ind w:left="140" w:right="138"/>
         <w:jc w:val="both"/>
@@ -1884,22 +1394,21 @@
           <w:rFonts w:ascii="Arial" w:hAnsi="Arial"/>
           <w:b/>
         </w:rPr>
-        <w:t>CLÁUSULA QUINTA: </w:t>
-      </w:r>
-      <w:r>
-        <w:rPr/>
+        <w:t xml:space="preserve">CLÁUSULA QUINTA: </w:t>
+      </w:r>
+      <w:r>
         <w:t>O(A)(S) VENDEDOR(A)(ES) se obriga(m) e se compromete(m) a prestar(em) toda e qualquer assistência, bem como sua(s) presença(s), se e quando solicitado(a)(s) for(em), para a transferência definitiva do imóvel objeto do presente, em favor do(a)(s) COMPRADOR(A)(ES) ou a quem este(a)(s) indicar(em), sem reclamação, futuramente, por parte do(a)(s) VENDEDOR(A)(ES), de quaisquer importâncias devidas, além das aqui ajustadas, independentemente de outorga de procurações.</w:t>
       </w:r>
     </w:p>
     <w:p>
       <w:pPr>
-        <w:pStyle w:val="BodyText"/>
+        <w:pStyle w:val="Corpodetexto"/>
         <w:spacing w:before="76"/>
       </w:pPr>
     </w:p>
     <w:p>
       <w:pPr>
-        <w:pStyle w:val="BodyText"/>
+        <w:pStyle w:val="Corpodetexto"/>
         <w:spacing w:line="312" w:lineRule="auto"/>
         <w:ind w:left="140" w:right="140"/>
         <w:jc w:val="both"/>
@@ -1909,22 +1418,21 @@
           <w:rFonts w:ascii="Arial" w:hAnsi="Arial"/>
           <w:b/>
         </w:rPr>
-        <w:t>CLÁUSULA SEXTA: </w:t>
-      </w:r>
-      <w:r>
-        <w:rPr/>
+        <w:t xml:space="preserve">CLÁUSULA SEXTA: </w:t>
+      </w:r>
+      <w:r>
         <w:t>Na hipótese de sinistro, de falecimento ou mesmo de separação do(a)(s) VENDEDOR(A)(ES), fica desde já o(a)(s) COMPRADOR(A)(ES) ou seus beneficiários ou sucessores, autorizados a se habilitarem no respectivo inventário e requererem junto ao Cartório e/ou juízo competente, a Carta de Adjudicação expedida a seu favor, relativamente ao imóvel objeto da presente, podendo para tanto: constituir advogados com os poderes da cláusula “ad judicia”, perante qualquer Foro, Instância ou Tribunal.</w:t>
       </w:r>
     </w:p>
     <w:p>
       <w:pPr>
-        <w:pStyle w:val="BodyText"/>
+        <w:pStyle w:val="Corpodetexto"/>
         <w:spacing w:before="76"/>
       </w:pPr>
     </w:p>
     <w:p>
       <w:pPr>
-        <w:pStyle w:val="BodyText"/>
+        <w:pStyle w:val="Corpodetexto"/>
         <w:spacing w:line="312" w:lineRule="auto"/>
         <w:ind w:left="140" w:right="138"/>
         <w:jc w:val="both"/>
@@ -1934,22 +1442,21 @@
           <w:rFonts w:ascii="Arial" w:hAnsi="Arial"/>
           <w:b/>
         </w:rPr>
-        <w:t>CLÁUSULA SÉTIMA: </w:t>
-      </w:r>
-      <w:r>
-        <w:rPr/>
+        <w:t xml:space="preserve">CLÁUSULA SÉTIMA: </w:t>
+      </w:r>
+      <w:r>
         <w:t>O presente Instrumento é feito entre as partes contratantes, por si, seus herdeiros e sucessores, em caráter irrevogável e irretratável, desde que as obrigações aqui assumidas estejam totalmente cumpridas e satisfeitas, obrigando-se estas mesmas partes a manterem este Instrumento para sempre bom, firme e valioso e ao(à)(s) VENDEDOR(A)(ES) a responder(em) pelos riscos de Evicção de Direitos, se e quando chamado(a)(s) for(em) à Autoria, em qualquer tempo e época.</w:t>
       </w:r>
     </w:p>
     <w:p>
       <w:pPr>
-        <w:pStyle w:val="BodyText"/>
+        <w:pStyle w:val="Corpodetexto"/>
         <w:spacing w:before="78"/>
       </w:pPr>
     </w:p>
     <w:p>
       <w:pPr>
-        <w:pStyle w:val="BodyText"/>
+        <w:pStyle w:val="Corpodetexto"/>
         <w:spacing w:line="312" w:lineRule="auto"/>
         <w:ind w:left="140" w:right="135"/>
         <w:jc w:val="both"/>
@@ -1959,11 +1466,10 @@
           <w:rFonts w:ascii="Arial" w:hAnsi="Arial"/>
           <w:b/>
         </w:rPr>
-        <w:t>CLÁUSULA OITAVA: </w:t>
-      </w:r>
-      <w:r>
-        <w:rPr/>
-        <w:t>Elegem as partes contratantes, com expressa renúncia de outro qualquer, por mais privilegiado que seja, o Foro da Comarca de </w:t>
+        <w:t xml:space="preserve">CLÁUSULA OITAVA: </w:t>
+      </w:r>
+      <w:r>
+        <w:t xml:space="preserve">Elegem as partes contratantes, com expressa renúncia de outro qualquer, por mais privilegiado que seja, o Foro da Comarca de </w:t>
       </w:r>
       <w:r>
         <w:rPr>
@@ -1980,13 +1486,13 @@
           <w:b/>
           <w:color w:val="000000"/>
         </w:rPr>
-        <w:t> </w:t>
-      </w:r>
-      <w:r>
-        <w:rPr>
-          <w:color w:val="000000"/>
-        </w:rPr>
-        <w:t>/ </w:t>
+        <w:t xml:space="preserve"> </w:t>
+      </w:r>
+      <w:r>
+        <w:rPr>
+          <w:color w:val="000000"/>
+        </w:rPr>
+        <w:t xml:space="preserve">/ </w:t>
       </w:r>
       <w:r>
         <w:rPr>
@@ -2006,211 +1512,193 @@
     </w:p>
     <w:p>
       <w:pPr>
-        <w:pStyle w:val="BodyText"/>
+        <w:pStyle w:val="Corpodetexto"/>
         <w:spacing w:before="76"/>
       </w:pPr>
     </w:p>
     <w:p>
       <w:pPr>
-        <w:pStyle w:val="BodyText"/>
+        <w:pStyle w:val="Corpodetexto"/>
         <w:spacing w:line="312" w:lineRule="auto"/>
         <w:ind w:left="140" w:right="136"/>
         <w:jc w:val="both"/>
       </w:pPr>
       <w:r>
-        <w:rPr/>
         <w:t>Este documento poderá ser assinado eletronicamente mediante utilização (i) de processo de certificação disponibilizado pela Infraestrutura de Chaves Pública Brasileira – ICP-Brasil e produzirá todos os seus efeitos com relação aos signatários, conforme parágrafo 1° do artigo 10</w:t>
       </w:r>
       <w:r>
         <w:rPr>
           <w:spacing w:val="40"/>
         </w:rPr>
-        <w:t> </w:t>
-      </w:r>
-      <w:r>
-        <w:rPr/>
+        <w:t xml:space="preserve"> </w:t>
+      </w:r>
+      <w:r>
         <w:t>da Medida Provisória n° 2.200-2, de 24 de agosto de 2001, ou (ii) de qualquer outro meio de comprovação da autoria e integridade de documentos em forma eletrônica (tais como mediante utilização</w:t>
       </w:r>
       <w:r>
         <w:rPr>
           <w:spacing w:val="40"/>
         </w:rPr>
-        <w:t> </w:t>
-      </w:r>
-      <w:r>
-        <w:rPr/>
+        <w:t xml:space="preserve"> </w:t>
+      </w:r>
+      <w:r>
         <w:t>dos</w:t>
       </w:r>
       <w:r>
         <w:rPr>
           <w:spacing w:val="40"/>
         </w:rPr>
-        <w:t> </w:t>
-      </w:r>
-      <w:r>
-        <w:rPr/>
+        <w:t xml:space="preserve"> </w:t>
+      </w:r>
+      <w:r>
         <w:t>aplicativos</w:t>
       </w:r>
       <w:r>
         <w:rPr>
           <w:spacing w:val="40"/>
         </w:rPr>
-        <w:t> </w:t>
-      </w:r>
-      <w:r>
-        <w:rPr/>
+        <w:t xml:space="preserve"> </w:t>
+      </w:r>
+      <w:r>
         <w:t>Docusign</w:t>
       </w:r>
       <w:r>
         <w:rPr>
           <w:spacing w:val="40"/>
         </w:rPr>
-        <w:t> </w:t>
-      </w:r>
-      <w:r>
-        <w:rPr/>
+        <w:t xml:space="preserve"> </w:t>
+      </w:r>
+      <w:r>
         <w:t>ou</w:t>
       </w:r>
       <w:r>
         <w:rPr>
           <w:spacing w:val="40"/>
         </w:rPr>
-        <w:t> </w:t>
-      </w:r>
-      <w:r>
-        <w:rPr/>
+        <w:t xml:space="preserve"> </w:t>
+      </w:r>
+      <w:r>
         <w:t>Adobesign),</w:t>
       </w:r>
       <w:r>
         <w:rPr>
           <w:spacing w:val="40"/>
         </w:rPr>
-        <w:t> </w:t>
-      </w:r>
-      <w:r>
-        <w:rPr/>
+        <w:t xml:space="preserve"> </w:t>
+      </w:r>
+      <w:r>
         <w:t>inclusive</w:t>
       </w:r>
       <w:r>
         <w:rPr>
           <w:spacing w:val="40"/>
         </w:rPr>
-        <w:t> </w:t>
-      </w:r>
-      <w:r>
-        <w:rPr/>
+        <w:t xml:space="preserve"> </w:t>
+      </w:r>
+      <w:r>
         <w:t>os</w:t>
       </w:r>
       <w:r>
         <w:rPr>
           <w:spacing w:val="40"/>
         </w:rPr>
-        <w:t> </w:t>
-      </w:r>
-      <w:r>
-        <w:rPr/>
+        <w:t xml:space="preserve"> </w:t>
+      </w:r>
+      <w:r>
         <w:t>que</w:t>
       </w:r>
       <w:r>
         <w:rPr>
           <w:spacing w:val="40"/>
         </w:rPr>
-        <w:t> </w:t>
-      </w:r>
-      <w:r>
-        <w:rPr/>
+        <w:t xml:space="preserve"> </w:t>
+      </w:r>
+      <w:r>
         <w:t>utilizem</w:t>
       </w:r>
       <w:r>
         <w:rPr>
           <w:spacing w:val="40"/>
         </w:rPr>
-        <w:t> </w:t>
-      </w:r>
-      <w:r>
-        <w:rPr/>
+        <w:t xml:space="preserve"> </w:t>
+      </w:r>
+      <w:r>
         <w:t>certificados</w:t>
       </w:r>
       <w:r>
         <w:rPr>
           <w:spacing w:val="40"/>
         </w:rPr>
-        <w:t> </w:t>
-      </w:r>
-      <w:r>
-        <w:rPr/>
+        <w:t xml:space="preserve"> </w:t>
+      </w:r>
+      <w:r>
         <w:t>não</w:t>
       </w:r>
     </w:p>
     <w:p>
       <w:pPr>
-        <w:pStyle w:val="BodyText"/>
-        <w:spacing w:after="0" w:line="312" w:lineRule="auto"/>
+        <w:pStyle w:val="Corpodetexto"/>
+        <w:spacing w:line="312" w:lineRule="auto"/>
         <w:jc w:val="both"/>
         <w:sectPr>
           <w:pgSz w:w="11910" w:h="16850"/>
-          <w:pgMar w:header="448" w:footer="573" w:top="2580" w:bottom="760" w:left="992" w:right="992"/>
+          <w:pgMar w:top="2580" w:right="992" w:bottom="760" w:left="992" w:header="448" w:footer="573" w:gutter="0"/>
+          <w:cols w:space="720"/>
         </w:sectPr>
       </w:pPr>
     </w:p>
     <w:p>
       <w:pPr>
-        <w:pStyle w:val="BodyText"/>
-      </w:pPr>
-    </w:p>
-    <w:p>
-      <w:pPr>
-        <w:pStyle w:val="BodyText"/>
-      </w:pPr>
-    </w:p>
-    <w:p>
-      <w:pPr>
-        <w:pStyle w:val="BodyText"/>
+        <w:pStyle w:val="Corpodetexto"/>
+      </w:pPr>
+    </w:p>
+    <w:p>
+      <w:pPr>
+        <w:pStyle w:val="Corpodetexto"/>
+      </w:pPr>
+    </w:p>
+    <w:p>
+      <w:pPr>
+        <w:pStyle w:val="Corpodetexto"/>
         <w:spacing w:before="48"/>
       </w:pPr>
     </w:p>
     <w:p>
       <w:pPr>
-        <w:pStyle w:val="BodyText"/>
+        <w:pStyle w:val="Corpodetexto"/>
         <w:spacing w:line="312" w:lineRule="auto"/>
         <w:ind w:left="140" w:right="143"/>
       </w:pPr>
       <w:r>
-        <w:rPr/>
         <w:t>emitidos pela ICP-Brasil, o qual é admitido pelos signatários como válido, conforme parágrafo 2° do artigo 10 da Medida Provisória n° 2.200-2, de 24 de agosto de 2001.</w:t>
       </w:r>
     </w:p>
     <w:p>
       <w:pPr>
-        <w:pStyle w:val="BodyText"/>
-      </w:pPr>
-    </w:p>
-    <w:p>
-      <w:pPr>
-        <w:pStyle w:val="BodyText"/>
-      </w:pPr>
-    </w:p>
-    <w:p>
-      <w:pPr>
-        <w:pStyle w:val="BodyText"/>
+        <w:pStyle w:val="Corpodetexto"/>
+      </w:pPr>
+    </w:p>
+    <w:p>
+      <w:pPr>
+        <w:pStyle w:val="Corpodetexto"/>
+      </w:pPr>
+    </w:p>
+    <w:p>
+      <w:pPr>
+        <w:pStyle w:val="Corpodetexto"/>
         <w:spacing w:before="228"/>
       </w:pPr>
     </w:p>
     <w:p>
       <w:pPr>
-        <w:spacing w:before="0"/>
-        <w:ind w:left="3" w:right="2" w:firstLine="0"/>
+        <w:ind w:left="3" w:right="2"/>
         <w:jc w:val="center"/>
-        <w:rPr>
-          <w:sz w:val="22"/>
-        </w:rPr>
       </w:pPr>
       <w:r>
         <w:rPr>
           <w:rFonts w:ascii="Arial"/>
           <w:b/>
           <w:color w:val="000000"/>
-          <w:sz w:val="22"/>
           <w:highlight w:val="yellow"/>
         </w:rPr>
         <w:t>%cidade_imovel%</w:t>
@@ -2221,14 +1709,12 @@
           <w:b/>
           <w:color w:val="000000"/>
           <w:spacing w:val="-12"/>
-          <w:sz w:val="22"/>
-        </w:rPr>
-        <w:t> </w:t>
-      </w:r>
-      <w:r>
-        <w:rPr>
-          <w:color w:val="000000"/>
-          <w:sz w:val="22"/>
+        </w:rPr>
+        <w:t xml:space="preserve"> </w:t>
+      </w:r>
+      <w:r>
+        <w:rPr>
+          <w:color w:val="000000"/>
         </w:rPr>
         <w:t>/</w:t>
       </w:r>
@@ -2236,16 +1722,14 @@
         <w:rPr>
           <w:color w:val="000000"/>
           <w:spacing w:val="-10"/>
-          <w:sz w:val="22"/>
-        </w:rPr>
-        <w:t> </w:t>
+        </w:rPr>
+        <w:t xml:space="preserve"> </w:t>
       </w:r>
       <w:r>
         <w:rPr>
           <w:rFonts w:ascii="Arial"/>
           <w:b/>
           <w:color w:val="000000"/>
-          <w:sz w:val="22"/>
           <w:highlight w:val="yellow"/>
         </w:rPr>
         <w:t>%estado_imovel%</w:t>
@@ -2253,7 +1737,6 @@
       <w:r>
         <w:rPr>
           <w:color w:val="000000"/>
-          <w:sz w:val="22"/>
         </w:rPr>
         <w:t>,</w:t>
       </w:r>
@@ -2261,9 +1744,8 @@
         <w:rPr>
           <w:color w:val="000000"/>
           <w:spacing w:val="-9"/>
-          <w:sz w:val="22"/>
-        </w:rPr>
-        <w:t> </w:t>
+        </w:rPr>
+        <w:t xml:space="preserve"> </w:t>
       </w:r>
       <w:r>
         <w:rPr>
@@ -2271,7 +1753,6 @@
           <w:b/>
           <w:color w:val="000000"/>
           <w:spacing w:val="-2"/>
-          <w:sz w:val="22"/>
           <w:highlight w:val="yellow"/>
         </w:rPr>
         <w:t>%data_assinatura_contrato%</w:t>
@@ -2280,14 +1761,13 @@
         <w:rPr>
           <w:color w:val="000000"/>
           <w:spacing w:val="-2"/>
-          <w:sz w:val="22"/>
         </w:rPr>
         <w:t>.</w:t>
       </w:r>
     </w:p>
     <w:p>
       <w:pPr>
-        <w:pStyle w:val="BodyText"/>
+        <w:pStyle w:val="Corpodetexto"/>
         <w:rPr>
           <w:sz w:val="20"/>
         </w:rPr>
@@ -2295,7 +1775,7 @@
     </w:p>
     <w:p>
       <w:pPr>
-        <w:pStyle w:val="BodyText"/>
+        <w:pStyle w:val="Corpodetexto"/>
         <w:rPr>
           <w:sz w:val="20"/>
         </w:rPr>
@@ -2303,7 +1783,7 @@
     </w:p>
     <w:p>
       <w:pPr>
-        <w:pStyle w:val="BodyText"/>
+        <w:pStyle w:val="Corpodetexto"/>
         <w:rPr>
           <w:sz w:val="20"/>
         </w:rPr>
@@ -2311,7 +1791,7 @@
     </w:p>
     <w:p>
       <w:pPr>
-        <w:pStyle w:val="BodyText"/>
+        <w:pStyle w:val="Corpodetexto"/>
         <w:rPr>
           <w:sz w:val="20"/>
         </w:rPr>
@@ -2319,7 +1799,7 @@
     </w:p>
     <w:p>
       <w:pPr>
-        <w:pStyle w:val="BodyText"/>
+        <w:pStyle w:val="Corpodetexto"/>
         <w:rPr>
           <w:sz w:val="20"/>
         </w:rPr>
@@ -2327,7 +1807,7 @@
     </w:p>
     <w:p>
       <w:pPr>
-        <w:pStyle w:val="BodyText"/>
+        <w:pStyle w:val="Corpodetexto"/>
         <w:rPr>
           <w:sz w:val="20"/>
         </w:rPr>
@@ -2335,7 +1815,7 @@
     </w:p>
     <w:p>
       <w:pPr>
-        <w:pStyle w:val="BodyText"/>
+        <w:pStyle w:val="Corpodetexto"/>
         <w:rPr>
           <w:sz w:val="20"/>
         </w:rPr>
@@ -2343,7 +1823,7 @@
     </w:p>
     <w:p>
       <w:pPr>
-        <w:pStyle w:val="BodyText"/>
+        <w:pStyle w:val="Corpodetexto"/>
         <w:rPr>
           <w:sz w:val="20"/>
         </w:rPr>
@@ -2351,7 +1831,7 @@
     </w:p>
     <w:p>
       <w:pPr>
-        <w:pStyle w:val="BodyText"/>
+        <w:pStyle w:val="Corpodetexto"/>
         <w:spacing w:before="198"/>
         <w:rPr>
           <w:sz w:val="20"/>
@@ -2359,12 +1839,13 @@
       </w:pPr>
       <w:r>
         <w:rPr>
+          <w:noProof/>
           <w:sz w:val="20"/>
         </w:rPr>
         <mc:AlternateContent>
           <mc:Choice Requires="wps">
             <w:drawing>
-              <wp:anchor distT="0" distB="0" distL="0" distR="0" allowOverlap="1" layoutInCell="1" locked="0" behindDoc="1" simplePos="0" relativeHeight="487587840">
+              <wp:anchor distT="0" distB="0" distL="0" distR="0" simplePos="0" relativeHeight="487587840" behindDoc="1" locked="0" layoutInCell="1" allowOverlap="1" wp14:anchorId="73730BD2" wp14:editId="1F996B48">
                 <wp:simplePos x="0" y="0"/>
                 <wp:positionH relativeFrom="page">
                   <wp:posOffset>2225294</wp:posOffset>
@@ -2377,13 +1858,14 @@
                 <wp:wrapTopAndBottom/>
                 <wp:docPr id="5" name="Graphic 5"/>
                 <wp:cNvGraphicFramePr>
-                  <a:graphicFrameLocks/>
+                  <a:graphicFrameLocks xmlns:a="http://schemas.openxmlformats.org/drawingml/2006/main"/>
                 </wp:cNvGraphicFramePr>
-                <a:graphic>
+                <a:graphic xmlns:a="http://schemas.openxmlformats.org/drawingml/2006/main">
                   <a:graphicData uri="http://schemas.microsoft.com/office/word/2010/wordprocessingShape">
                     <wps:wsp>
-                      <wps:cNvPr id="5" name="Graphic 5"/>
-                      <wps:cNvSpPr/>
+                      <wps:cNvSpPr>
+                        <a:spLocks/>
+                      </wps:cNvSpPr>
                       <wps:spPr>
                         <a:xfrm>
                           <a:off x="0" y="0"/>
@@ -2396,7 +1878,7 @@
                           <a:cxnLst/>
                           <a:rect l="l" t="t" r="r" b="b"/>
                           <a:pathLst>
-                            <a:path w="3109595" h="0">
+                            <a:path w="3109595">
                               <a:moveTo>
                                 <a:pt x="0" y="0"/>
                               </a:moveTo>
@@ -2427,10 +1909,9 @@
           </mc:Choice>
           <mc:Fallback>
             <w:pict>
-              <v:shape style="position:absolute;margin-left:175.220001pt;margin-top:22.637783pt;width:244.85pt;height:.1pt;mso-position-horizontal-relative:page;mso-position-vertical-relative:paragraph;z-index:-15728640;mso-wrap-distance-left:0;mso-wrap-distance-right:0" id="docshape4" coordorigin="3504,453" coordsize="4897,0" path="m3504,453l8400,453e" filled="false" stroked="true" strokeweight=".69552pt" strokecolor="#000000">
+              <v:shape w14:anchorId="59714EF3" id="Graphic 5" o:spid="_x0000_s1026" style="position:absolute;margin-left:175.2pt;margin-top:22.65pt;width:244.85pt;height:.1pt;z-index:-15728640;visibility:visible;mso-wrap-style:square;mso-wrap-distance-left:0;mso-wrap-distance-top:0;mso-wrap-distance-right:0;mso-wrap-distance-bottom:0;mso-position-horizontal:absolute;mso-position-horizontal-relative:page;mso-position-vertical:absolute;mso-position-vertical-relative:text;v-text-anchor:top" coordsize="3109595,1270" o:gfxdata="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" path="m,l3108980,e" filled="f" strokeweight=".24536mm">
                 <v:path arrowok="t"/>
-                <v:stroke dashstyle="solid"/>
-                <w10:wrap type="topAndBottom"/>
+                <w10:wrap type="topAndBottom" anchorx="page"/>
               </v:shape>
             </w:pict>
           </mc:Fallback>
@@ -2440,12 +1921,11 @@
     <w:p>
       <w:pPr>
         <w:spacing w:before="78"/>
-        <w:ind w:left="0" w:right="1" w:firstLine="0"/>
+        <w:ind w:right="1"/>
         <w:jc w:val="center"/>
         <w:rPr>
           <w:rFonts w:ascii="Arial"/>
           <w:b/>
-          <w:sz w:val="22"/>
         </w:rPr>
       </w:pPr>
       <w:r>
@@ -2454,7 +1934,6 @@
           <w:b/>
           <w:color w:val="000000"/>
           <w:spacing w:val="-2"/>
-          <w:sz w:val="22"/>
           <w:highlight w:val="yellow"/>
         </w:rPr>
         <w:t>%razaoSocial_cliente_proprietario%</w:t>
@@ -2462,7 +1941,7 @@
     </w:p>
     <w:p>
       <w:pPr>
-        <w:pStyle w:val="BodyText"/>
+        <w:pStyle w:val="Corpodetexto"/>
         <w:spacing w:before="76"/>
         <w:ind w:right="1"/>
         <w:jc w:val="center"/>
@@ -2476,7 +1955,7 @@
     </w:p>
     <w:p>
       <w:pPr>
-        <w:pStyle w:val="BodyText"/>
+        <w:pStyle w:val="Corpodetexto"/>
         <w:rPr>
           <w:sz w:val="20"/>
         </w:rPr>
@@ -2484,7 +1963,7 @@
     </w:p>
     <w:p>
       <w:pPr>
-        <w:pStyle w:val="BodyText"/>
+        <w:pStyle w:val="Corpodetexto"/>
         <w:rPr>
           <w:sz w:val="20"/>
         </w:rPr>
@@ -2492,7 +1971,7 @@
     </w:p>
     <w:p>
       <w:pPr>
-        <w:pStyle w:val="BodyText"/>
+        <w:pStyle w:val="Corpodetexto"/>
         <w:rPr>
           <w:sz w:val="20"/>
         </w:rPr>
@@ -2500,7 +1979,7 @@
     </w:p>
     <w:p>
       <w:pPr>
-        <w:pStyle w:val="BodyText"/>
+        <w:pStyle w:val="Corpodetexto"/>
         <w:rPr>
           <w:sz w:val="20"/>
         </w:rPr>
@@ -2508,7 +1987,7 @@
     </w:p>
     <w:p>
       <w:pPr>
-        <w:pStyle w:val="BodyText"/>
+        <w:pStyle w:val="Corpodetexto"/>
         <w:rPr>
           <w:sz w:val="20"/>
         </w:rPr>
@@ -2516,7 +1995,7 @@
     </w:p>
     <w:p>
       <w:pPr>
-        <w:pStyle w:val="BodyText"/>
+        <w:pStyle w:val="Corpodetexto"/>
         <w:rPr>
           <w:sz w:val="20"/>
         </w:rPr>
@@ -2524,7 +2003,7 @@
     </w:p>
     <w:p>
       <w:pPr>
-        <w:pStyle w:val="BodyText"/>
+        <w:pStyle w:val="Corpodetexto"/>
         <w:rPr>
           <w:sz w:val="20"/>
         </w:rPr>
@@ -2532,7 +2011,7 @@
     </w:p>
     <w:p>
       <w:pPr>
-        <w:pStyle w:val="BodyText"/>
+        <w:pStyle w:val="Corpodetexto"/>
         <w:rPr>
           <w:sz w:val="20"/>
         </w:rPr>
@@ -2540,7 +2019,7 @@
     </w:p>
     <w:p>
       <w:pPr>
-        <w:pStyle w:val="BodyText"/>
+        <w:pStyle w:val="Corpodetexto"/>
         <w:spacing w:before="201"/>
         <w:rPr>
           <w:sz w:val="20"/>
@@ -2548,12 +2027,13 @@
       </w:pPr>
       <w:r>
         <w:rPr>
+          <w:noProof/>
           <w:sz w:val="20"/>
         </w:rPr>
         <mc:AlternateContent>
           <mc:Choice Requires="wps">
             <w:drawing>
-              <wp:anchor distT="0" distB="0" distL="0" distR="0" allowOverlap="1" layoutInCell="1" locked="0" behindDoc="1" simplePos="0" relativeHeight="487588352">
+              <wp:anchor distT="0" distB="0" distL="0" distR="0" simplePos="0" relativeHeight="487588352" behindDoc="1" locked="0" layoutInCell="1" allowOverlap="1" wp14:anchorId="5BB56386" wp14:editId="58B7F8A0">
                 <wp:simplePos x="0" y="0"/>
                 <wp:positionH relativeFrom="page">
                   <wp:posOffset>2225294</wp:posOffset>
@@ -2566,13 +2046,14 @@
                 <wp:wrapTopAndBottom/>
                 <wp:docPr id="6" name="Graphic 6"/>
                 <wp:cNvGraphicFramePr>
-                  <a:graphicFrameLocks/>
+                  <a:graphicFrameLocks xmlns:a="http://schemas.openxmlformats.org/drawingml/2006/main"/>
                 </wp:cNvGraphicFramePr>
-                <a:graphic>
+                <a:graphic xmlns:a="http://schemas.openxmlformats.org/drawingml/2006/main">
                   <a:graphicData uri="http://schemas.microsoft.com/office/word/2010/wordprocessingShape">
                     <wps:wsp>
-                      <wps:cNvPr id="6" name="Graphic 6"/>
-                      <wps:cNvSpPr/>
+                      <wps:cNvSpPr>
+                        <a:spLocks/>
+                      </wps:cNvSpPr>
                       <wps:spPr>
                         <a:xfrm>
                           <a:off x="0" y="0"/>
@@ -2585,7 +2066,7 @@
                           <a:cxnLst/>
                           <a:rect l="l" t="t" r="r" b="b"/>
                           <a:pathLst>
-                            <a:path w="3109595" h="0">
+                            <a:path w="3109595">
                               <a:moveTo>
                                 <a:pt x="0" y="0"/>
                               </a:moveTo>
@@ -2616,10 +2097,9 @@
           </mc:Choice>
           <mc:Fallback>
             <w:pict>
-              <v:shape style="position:absolute;margin-left:175.220001pt;margin-top:22.762207pt;width:244.85pt;height:.1pt;mso-position-horizontal-relative:page;mso-position-vertical-relative:paragraph;z-index:-15728128;mso-wrap-distance-left:0;mso-wrap-distance-right:0" id="docshape5" coordorigin="3504,455" coordsize="4897,0" path="m3504,455l8400,455e" filled="false" stroked="true" strokeweight=".69552pt" strokecolor="#000000">
+              <v:shape w14:anchorId="2A1C4317" id="Graphic 6" o:spid="_x0000_s1026" style="position:absolute;margin-left:175.2pt;margin-top:22.75pt;width:244.85pt;height:.1pt;z-index:-15728128;visibility:visible;mso-wrap-style:square;mso-wrap-distance-left:0;mso-wrap-distance-top:0;mso-wrap-distance-right:0;mso-wrap-distance-bottom:0;mso-position-horizontal:absolute;mso-position-horizontal-relative:page;mso-position-vertical:absolute;mso-position-vertical-relative:text;v-text-anchor:top" coordsize="3109595,1270" o:gfxdata="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" path="m,l3108980,e" filled="f" strokeweight=".24536mm">
                 <v:path arrowok="t"/>
-                <v:stroke dashstyle="solid"/>
-                <w10:wrap type="topAndBottom"/>
+                <w10:wrap type="topAndBottom" anchorx="page"/>
               </v:shape>
             </w:pict>
           </mc:Fallback>
@@ -2629,12 +2109,11 @@
     <w:p>
       <w:pPr>
         <w:spacing w:before="78"/>
-        <w:ind w:left="1" w:right="3" w:firstLine="0"/>
+        <w:ind w:left="1" w:right="3"/>
         <w:jc w:val="center"/>
         <w:rPr>
           <w:rFonts w:ascii="Arial"/>
           <w:b/>
-          <w:sz w:val="22"/>
         </w:rPr>
       </w:pPr>
       <w:r>
@@ -2643,7 +2122,6 @@
           <w:b/>
           <w:color w:val="000000"/>
           <w:spacing w:val="-2"/>
-          <w:sz w:val="22"/>
           <w:highlight w:val="yellow"/>
         </w:rPr>
         <w:t>%razaoSocial_cliente_comprador%</w:t>
@@ -2651,7 +2129,7 @@
     </w:p>
     <w:p>
       <w:pPr>
-        <w:pStyle w:val="BodyText"/>
+        <w:pStyle w:val="Corpodetexto"/>
         <w:spacing w:before="76"/>
         <w:ind w:right="1"/>
         <w:jc w:val="center"/>
@@ -2665,17 +2143,37 @@
     </w:p>
     <w:sectPr>
       <w:pgSz w:w="11910" w:h="16850"/>
-      <w:pgMar w:header="448" w:footer="573" w:top="2580" w:bottom="760" w:left="992" w:right="992"/>
+      <w:pgMar w:top="2580" w:right="992" w:bottom="760" w:left="992" w:header="448" w:footer="573" w:gutter="0"/>
+      <w:cols w:space="720"/>
     </w:sectPr>
   </w:body>
 </w:document>
 </file>
 
+<file path=word/endnotes.xml><?xml version="1.0" encoding="utf-8"?>
+<w:endnotes xmlns:wpc="http://schemas.microsoft.com/office/word/2010/wordprocessingCanvas" xmlns:cx="http://schemas.microsoft.com/office/drawing/2014/chartex" xmlns:cx1="http://schemas.microsoft.com/office/drawing/2015/9/8/chartex" xmlns:cx2="http://schemas.microsoft.com/office/drawing/2015/10/21/chartex" xmlns:cx3="http://schemas.microsoft.com/office/drawing/2016/5/9/chartex" xmlns:cx4="http://schemas.microsoft.com/office/drawing/2016/5/10/chartex" xmlns:cx5="http://schemas.microsoft.com/office/drawing/2016/5/11/chartex" xmlns:cx6="http://schemas.microsoft.com/office/drawing/2016/5/12/chartex" xmlns:cx7="http://schemas.microsoft.com/office/drawing/2016/5/13/chartex" xmlns:cx8="http://schemas.microsoft.com/office/drawing/2016/5/14/chartex" xmlns:mc="http://schemas.openxmlformats.org/markup-compatibility/2006" xmlns:aink="http://schemas.microsoft.com/office/drawing/2016/ink" xmlns:am3d="http://schemas.microsoft.com/office/drawing/2017/model3d" xmlns:o="urn:schemas-microsoft-com:office:office" xmlns:oel="http://schemas.microsoft.com/office/2019/extlst" xmlns:r="http://schemas.openxmlformats.org/officeDocument/2006/relationships" xmlns:m="http://schemas.openxmlformats.org/officeDocument/2006/math" xmlns:v="urn:schemas-microsoft-com:vml" xmlns:wp14="http://schemas.microsoft.com/office/word/2010/wordprocessingDrawing" xmlns:wp="http://schemas.openxmlformats.org/drawingml/2006/wordprocessingDrawing" xmlns:w10="urn:schemas-microsoft-com:office:word" xmlns:w="http://schemas.openxmlformats.org/wordprocessingml/2006/main" xmlns:w14="http://schemas.microsoft.com/office/word/2010/wordml" xmlns:w15="http://schemas.microsoft.com/office/word/2012/wordml" xmlns:w16cex="http://schemas.microsoft.com/office/word/2018/wordml/cex" xmlns:w16cid="http://schemas.microsoft.com/office/word/2016/wordml/cid" xmlns:w16="http://schemas.microsoft.com/office/word/2018/wordml" xmlns:w16du="http://schemas.microsoft.com/office/word/2023/wordml/word16du" xmlns:w16sdtdh="http://schemas.microsoft.com/office/word/2020/wordml/sdtdatahash" xmlns:w16sdtfl="http://schemas.microsoft.com/office/word/2024/wordml/sdtformatlock" xmlns:w16se="http://schemas.microsoft.com/office/word/2015/wordml/symex" xmlns:wpg="http://schemas.microsoft.com/office/word/2010/wordprocessingGroup" xmlns:wpi="http://schemas.microsoft.com/office/word/2010/wordprocessingInk" xmlns:wne="http://schemas.microsoft.com/office/word/2006/wordml" xmlns:wps="http://schemas.microsoft.com/office/word/2010/wordprocessingShape" mc:Ignorable="w14 w15 w16se w16cid w16 w16cex w16sdtdh w16sdtfl w16du wp14">
+  <w:endnote w:type="separator" w:id="-1">
+    <w:p>
+      <w:r>
+        <w:separator/>
+      </w:r>
+    </w:p>
+  </w:endnote>
+  <w:endnote w:type="continuationSeparator" w:id="0">
+    <w:p>
+      <w:r>
+        <w:continuationSeparator/>
+      </w:r>
+    </w:p>
+  </w:endnote>
+</w:endnotes>
+</file>
+
 <file path=word/footer1.xml><?xml version="1.0" encoding="utf-8"?>
-<w:ftr xmlns:mc="http://schemas.openxmlformats.org/markup-compatibility/2006" xmlns:ve="http://schemas.openxmlformats.org/markup-compatibility/2006" xmlns:o="urn:schemas-microsoft-com:office:office" xmlns:r="http://schemas.openxmlformats.org/officeDocument/2006/relationships" xmlns:m="http://schemas.openxmlformats.org/officeDocument/2006/math" xmlns:v="urn:schemas-microsoft-com:vml" xmlns:wp="http://schemas.openxmlformats.org/drawingml/2006/wordprocessingDrawing" xmlns:w10="urn:schemas-microsoft-com:office:word" xmlns:w="http://schemas.openxmlformats.org/wordprocessingml/2006/main" xmlns:wne="http://schemas.microsoft.com/office/word/2006/wordml" xmlns:a="http://schemas.openxmlformats.org/drawingml/2006/main" xmlns:pic="http://schemas.openxmlformats.org/drawingml/2006/picture" xmlns:wpg="http://schemas.microsoft.com/office/word/2010/wordprocessingGroup" xmlns:wps="http://schemas.microsoft.com/office/word/2010/wordprocessingShape" xmlns:w14="http://schemas.microsoft.com/office/word/2010/wordml" mc:Ignorable="w14" xml:space="preserve">
+<w:ftr xmlns:wpc="http://schemas.microsoft.com/office/word/2010/wordprocessingCanvas" xmlns:cx="http://schemas.microsoft.com/office/drawing/2014/chartex" xmlns:cx1="http://schemas.microsoft.com/office/drawing/2015/9/8/chartex" xmlns:cx2="http://schemas.microsoft.com/office/drawing/2015/10/21/chartex" xmlns:cx3="http://schemas.microsoft.com/office/drawing/2016/5/9/chartex" xmlns:cx4="http://schemas.microsoft.com/office/drawing/2016/5/10/chartex" xmlns:cx5="http://schemas.microsoft.com/office/drawing/2016/5/11/chartex" xmlns:cx6="http://schemas.microsoft.com/office/drawing/2016/5/12/chartex" xmlns:cx7="http://schemas.microsoft.com/office/drawing/2016/5/13/chartex" xmlns:cx8="http://schemas.microsoft.com/office/drawing/2016/5/14/chartex" xmlns:mc="http://schemas.openxmlformats.org/markup-compatibility/2006" xmlns:aink="http://schemas.microsoft.com/office/drawing/2016/ink" xmlns:am3d="http://schemas.microsoft.com/office/drawing/2017/model3d" xmlns:o="urn:schemas-microsoft-com:office:office" xmlns:oel="http://schemas.microsoft.com/office/2019/extlst" xmlns:r="http://schemas.openxmlformats.org/officeDocument/2006/relationships" xmlns:m="http://schemas.openxmlformats.org/officeDocument/2006/math" xmlns:v="urn:schemas-microsoft-com:vml" xmlns:wp14="http://schemas.microsoft.com/office/word/2010/wordprocessingDrawing" xmlns:wp="http://schemas.openxmlformats.org/drawingml/2006/wordprocessingDrawing" xmlns:w10="urn:schemas-microsoft-com:office:word" xmlns:w="http://schemas.openxmlformats.org/wordprocessingml/2006/main" xmlns:w14="http://schemas.microsoft.com/office/word/2010/wordml" xmlns:w15="http://schemas.microsoft.com/office/word/2012/wordml" xmlns:w16cex="http://schemas.microsoft.com/office/word/2018/wordml/cex" xmlns:w16cid="http://schemas.microsoft.com/office/word/2016/wordml/cid" xmlns:w16="http://schemas.microsoft.com/office/word/2018/wordml" xmlns:w16du="http://schemas.microsoft.com/office/word/2023/wordml/word16du" xmlns:w16sdtdh="http://schemas.microsoft.com/office/word/2020/wordml/sdtdatahash" xmlns:w16sdtfl="http://schemas.microsoft.com/office/word/2024/wordml/sdtformatlock" xmlns:w16se="http://schemas.microsoft.com/office/word/2015/wordml/symex" xmlns:wpg="http://schemas.microsoft.com/office/word/2010/wordprocessingGroup" xmlns:wpi="http://schemas.microsoft.com/office/word/2010/wordprocessingInk" xmlns:wne="http://schemas.microsoft.com/office/word/2006/wordml" xmlns:wps="http://schemas.microsoft.com/office/word/2010/wordprocessingShape" mc:Ignorable="w14 w15 w16se w16cid w16 w16cex w16sdtdh w16sdtfl w16du wp14">
   <w:p>
     <w:pPr>
-      <w:pStyle w:val="BodyText"/>
+      <w:pStyle w:val="Corpodetexto"/>
       <w:spacing w:line="14" w:lineRule="auto"/>
       <w:rPr>
         <w:sz w:val="20"/>
@@ -2683,12 +2181,13 @@
     </w:pPr>
     <w:r>
       <w:rPr>
+        <w:noProof/>
         <w:sz w:val="20"/>
       </w:rPr>
       <mc:AlternateContent>
         <mc:Choice Requires="wps">
           <w:drawing>
-            <wp:anchor distT="0" distB="0" distL="0" distR="0" allowOverlap="1" layoutInCell="1" locked="0" behindDoc="1" simplePos="0" relativeHeight="487529472">
+            <wp:anchor distT="0" distB="0" distL="0" distR="0" simplePos="0" relativeHeight="487529472" behindDoc="1" locked="0" layoutInCell="1" allowOverlap="1" wp14:anchorId="55314833" wp14:editId="5EABB1FB">
               <wp:simplePos x="0" y="0"/>
               <wp:positionH relativeFrom="page">
                 <wp:posOffset>6991857</wp:posOffset>
@@ -2701,13 +2200,14 @@
               <wp:wrapNone/>
               <wp:docPr id="3" name="Graphic 3"/>
               <wp:cNvGraphicFramePr>
-                <a:graphicFrameLocks/>
+                <a:graphicFrameLocks xmlns:a="http://schemas.openxmlformats.org/drawingml/2006/main"/>
               </wp:cNvGraphicFramePr>
-              <a:graphic>
+              <a:graphic xmlns:a="http://schemas.openxmlformats.org/drawingml/2006/main">
                 <a:graphicData uri="http://schemas.microsoft.com/office/word/2010/wordprocessingShape">
                   <wps:wsp>
-                    <wps:cNvPr id="3" name="Graphic 3"/>
-                    <wps:cNvSpPr/>
+                    <wps:cNvSpPr>
+                      <a:spLocks/>
+                    </wps:cNvSpPr>
                     <wps:spPr>
                       <a:xfrm>
                         <a:off x="0" y="0"/>
@@ -2758,22 +2258,23 @@
         </mc:Choice>
         <mc:Fallback>
           <w:pict>
-            <v:rect style="position:absolute;margin-left:550.539978pt;margin-top:803.400024pt;width:33.024pt;height:.47998pt;mso-position-horizontal-relative:page;mso-position-vertical-relative:page;z-index:-15787008" id="docshape2" filled="true" fillcolor="#7e7e7e" stroked="false">
-              <v:fill type="solid"/>
-              <w10:wrap type="none"/>
-            </v:rect>
+            <v:shape w14:anchorId="39779947" id="Graphic 3" o:spid="_x0000_s1026" style="position:absolute;margin-left:550.55pt;margin-top:803.4pt;width:33.05pt;height:.5pt;z-index:-15787008;visibility:visible;mso-wrap-style:square;mso-wrap-distance-left:0;mso-wrap-distance-top:0;mso-wrap-distance-right:0;mso-wrap-distance-bottom:0;mso-position-horizontal:absolute;mso-position-horizontal-relative:page;mso-position-vertical:absolute;mso-position-vertical-relative:page;v-text-anchor:top" coordsize="419734,6350" o:gfxdata="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" path="m419404,l,,,6095r419404,l419404,xe" fillcolor="#7e7e7e" stroked="f">
+              <v:path arrowok="t"/>
+              <w10:wrap anchorx="page" anchory="page"/>
+            </v:shape>
           </w:pict>
         </mc:Fallback>
       </mc:AlternateContent>
     </w:r>
     <w:r>
       <w:rPr>
+        <w:noProof/>
         <w:sz w:val="20"/>
       </w:rPr>
       <mc:AlternateContent>
         <mc:Choice Requires="wps">
           <w:drawing>
-            <wp:anchor distT="0" distB="0" distL="0" distR="0" allowOverlap="1" layoutInCell="1" locked="0" behindDoc="1" simplePos="0" relativeHeight="487529984">
+            <wp:anchor distT="0" distB="0" distL="0" distR="0" simplePos="0" relativeHeight="487529984" behindDoc="1" locked="0" layoutInCell="1" allowOverlap="1" wp14:anchorId="7BD7C1C5" wp14:editId="1F31AFBC">
               <wp:simplePos x="0" y="0"/>
               <wp:positionH relativeFrom="page">
                 <wp:posOffset>7130542</wp:posOffset>
@@ -2786,13 +2287,14 @@
               <wp:wrapNone/>
               <wp:docPr id="4" name="Textbox 4"/>
               <wp:cNvGraphicFramePr>
-                <a:graphicFrameLocks/>
+                <a:graphicFrameLocks xmlns:a="http://schemas.openxmlformats.org/drawingml/2006/main"/>
               </wp:cNvGraphicFramePr>
-              <a:graphic>
+              <a:graphic xmlns:a="http://schemas.openxmlformats.org/drawingml/2006/main">
                 <a:graphicData uri="http://schemas.microsoft.com/office/word/2010/wordprocessingShape">
                   <wps:wsp>
-                    <wps:cNvPr id="4" name="Textbox 4"/>
-                    <wps:cNvSpPr txBox="1"/>
+                    <wps:cNvSpPr txBox="1">
+                      <a:spLocks/>
+                    </wps:cNvSpPr>
                     <wps:spPr>
                       <a:xfrm>
                         <a:off x="0" y="0"/>
@@ -2807,8 +2309,7 @@
                         <w:p>
                           <w:pPr>
                             <w:spacing w:before="10"/>
-                            <w:ind w:left="60" w:right="0" w:firstLine="0"/>
-                            <w:jc w:val="left"/>
+                            <w:ind w:left="60"/>
                             <w:rPr>
                               <w:rFonts w:ascii="Times New Roman"/>
                               <w:sz w:val="20"/>
@@ -2830,7 +2331,7 @@
                               <w:spacing w:val="-10"/>
                               <w:sz w:val="20"/>
                             </w:rPr>
-                            <w:instrText> PAGE </w:instrText>
+                            <w:instrText xml:space="preserve"> PAGE </w:instrText>
                           </w:r>
                           <w:r>
                             <w:rPr>
@@ -2873,14 +2374,17 @@
         </mc:Choice>
         <mc:Fallback>
           <w:pict>
-            <v:shape style="position:absolute;margin-left:561.460022pt;margin-top:804.324463pt;width:12pt;height:13.05pt;mso-position-horizontal-relative:page;mso-position-vertical-relative:page;z-index:-15786496" type="#_x0000_t202" id="docshape3" filled="false" stroked="false">
+            <v:shapetype w14:anchorId="7BD7C1C5" id="_x0000_t202" coordsize="21600,21600" o:spt="202" path="m,l,21600r21600,l21600,xe">
+              <v:stroke joinstyle="miter"/>
+              <v:path gradientshapeok="t" o:connecttype="rect"/>
+            </v:shapetype>
+            <v:shape id="Textbox 4" o:spid="_x0000_s1027" type="#_x0000_t202" style="position:absolute;margin-left:561.45pt;margin-top:804.3pt;width:12pt;height:13.05pt;z-index:-15786496;visibility:visible;mso-wrap-style:square;mso-wrap-distance-left:0;mso-wrap-distance-top:0;mso-wrap-distance-right:0;mso-wrap-distance-bottom:0;mso-position-horizontal:absolute;mso-position-horizontal-relative:page;mso-position-vertical:absolute;mso-position-vertical-relative:page;v-text-anchor:top" o:gfxdata="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" filled="f" stroked="f">
               <v:textbox inset="0,0,0,0">
                 <w:txbxContent>
                   <w:p>
                     <w:pPr>
                       <w:spacing w:before="10"/>
-                      <w:ind w:left="60" w:right="0" w:firstLine="0"/>
-                      <w:jc w:val="left"/>
+                      <w:ind w:left="60"/>
                       <w:rPr>
                         <w:rFonts w:ascii="Times New Roman"/>
                         <w:sz w:val="20"/>
@@ -2902,7 +2406,7 @@
                         <w:spacing w:val="-10"/>
                         <w:sz w:val="20"/>
                       </w:rPr>
-                      <w:instrText> PAGE </w:instrText>
+                      <w:instrText xml:space="preserve"> PAGE </w:instrText>
                     </w:r>
                     <w:r>
                       <w:rPr>
@@ -2934,7 +2438,7 @@
                   </w:p>
                 </w:txbxContent>
               </v:textbox>
-              <w10:wrap type="none"/>
+              <w10:wrap anchorx="page" anchory="page"/>
             </v:shape>
           </w:pict>
         </mc:Fallback>
@@ -2944,11 +2448,30 @@
 </w:ftr>
 </file>
 
+<file path=word/footnotes.xml><?xml version="1.0" encoding="utf-8"?>
+<w:footnotes xmlns:wpc="http://schemas.microsoft.com/office/word/2010/wordprocessingCanvas" xmlns:cx="http://schemas.microsoft.com/office/drawing/2014/chartex" xmlns:cx1="http://schemas.microsoft.com/office/drawing/2015/9/8/chartex" xmlns:cx2="http://schemas.microsoft.com/office/drawing/2015/10/21/chartex" xmlns:cx3="http://schemas.microsoft.com/office/drawing/2016/5/9/chartex" xmlns:cx4="http://schemas.microsoft.com/office/drawing/2016/5/10/chartex" xmlns:cx5="http://schemas.microsoft.com/office/drawing/2016/5/11/chartex" xmlns:cx6="http://schemas.microsoft.com/office/drawing/2016/5/12/chartex" xmlns:cx7="http://schemas.microsoft.com/office/drawing/2016/5/13/chartex" xmlns:cx8="http://schemas.microsoft.com/office/drawing/2016/5/14/chartex" xmlns:mc="http://schemas.openxmlformats.org/markup-compatibility/2006" xmlns:aink="http://schemas.microsoft.com/office/drawing/2016/ink" xmlns:am3d="http://schemas.microsoft.com/office/drawing/2017/model3d" xmlns:o="urn:schemas-microsoft-com:office:office" xmlns:oel="http://schemas.microsoft.com/office/2019/extlst" xmlns:r="http://schemas.openxmlformats.org/officeDocument/2006/relationships" xmlns:m="http://schemas.openxmlformats.org/officeDocument/2006/math" xmlns:v="urn:schemas-microsoft-com:vml" xmlns:wp14="http://schemas.microsoft.com/office/word/2010/wordprocessingDrawing" xmlns:wp="http://schemas.openxmlformats.org/drawingml/2006/wordprocessingDrawing" xmlns:w10="urn:schemas-microsoft-com:office:word" xmlns:w="http://schemas.openxmlformats.org/wordprocessingml/2006/main" xmlns:w14="http://schemas.microsoft.com/office/word/2010/wordml" xmlns:w15="http://schemas.microsoft.com/office/word/2012/wordml" xmlns:w16cex="http://schemas.microsoft.com/office/word/2018/wordml/cex" xmlns:w16cid="http://schemas.microsoft.com/office/word/2016/wordml/cid" xmlns:w16="http://schemas.microsoft.com/office/word/2018/wordml" xmlns:w16du="http://schemas.microsoft.com/office/word/2023/wordml/word16du" xmlns:w16sdtdh="http://schemas.microsoft.com/office/word/2020/wordml/sdtdatahash" xmlns:w16sdtfl="http://schemas.microsoft.com/office/word/2024/wordml/sdtformatlock" xmlns:w16se="http://schemas.microsoft.com/office/word/2015/wordml/symex" xmlns:wpg="http://schemas.microsoft.com/office/word/2010/wordprocessingGroup" xmlns:wpi="http://schemas.microsoft.com/office/word/2010/wordprocessingInk" xmlns:wne="http://schemas.microsoft.com/office/word/2006/wordml" xmlns:wps="http://schemas.microsoft.com/office/word/2010/wordprocessingShape" mc:Ignorable="w14 w15 w16se w16cid w16 w16cex w16sdtdh w16sdtfl w16du wp14">
+  <w:footnote w:type="separator" w:id="-1">
+    <w:p>
+      <w:r>
+        <w:separator/>
+      </w:r>
+    </w:p>
+  </w:footnote>
+  <w:footnote w:type="continuationSeparator" w:id="0">
+    <w:p>
+      <w:r>
+        <w:continuationSeparator/>
+      </w:r>
+    </w:p>
+  </w:footnote>
+</w:footnotes>
+</file>
+
 <file path=word/header1.xml><?xml version="1.0" encoding="utf-8"?>
-<w:hdr xmlns:mc="http://schemas.openxmlformats.org/markup-compatibility/2006" xmlns:ve="http://schemas.openxmlformats.org/markup-compatibility/2006" xmlns:o="urn:schemas-microsoft-com:office:office" xmlns:r="http://schemas.openxmlformats.org/officeDocument/2006/relationships" xmlns:m="http://schemas.openxmlformats.org/officeDocument/2006/math" xmlns:v="urn:schemas-microsoft-com:vml" xmlns:wp="http://schemas.openxmlformats.org/drawingml/2006/wordprocessingDrawing" xmlns:w10="urn:schemas-microsoft-com:office:word" xmlns:w="http://schemas.openxmlformats.org/wordprocessingml/2006/main" xmlns:wne="http://schemas.microsoft.com/office/word/2006/wordml" xmlns:a="http://schemas.openxmlformats.org/drawingml/2006/main" xmlns:pic="http://schemas.openxmlformats.org/drawingml/2006/picture" xmlns:wpg="http://schemas.microsoft.com/office/word/2010/wordprocessingGroup" xmlns:wps="http://schemas.microsoft.com/office/word/2010/wordprocessingShape" xmlns:w14="http://schemas.microsoft.com/office/word/2010/wordml" mc:Ignorable="w14" xml:space="preserve">
+<w:hdr xmlns:wpc="http://schemas.microsoft.com/office/word/2010/wordprocessingCanvas" xmlns:cx="http://schemas.microsoft.com/office/drawing/2014/chartex" xmlns:cx1="http://schemas.microsoft.com/office/drawing/2015/9/8/chartex" xmlns:cx2="http://schemas.microsoft.com/office/drawing/2015/10/21/chartex" xmlns:cx3="http://schemas.microsoft.com/office/drawing/2016/5/9/chartex" xmlns:cx4="http://schemas.microsoft.com/office/drawing/2016/5/10/chartex" xmlns:cx5="http://schemas.microsoft.com/office/drawing/2016/5/11/chartex" xmlns:cx6="http://schemas.microsoft.com/office/drawing/2016/5/12/chartex" xmlns:cx7="http://schemas.microsoft.com/office/drawing/2016/5/13/chartex" xmlns:cx8="http://schemas.microsoft.com/office/drawing/2016/5/14/chartex" xmlns:mc="http://schemas.openxmlformats.org/markup-compatibility/2006" xmlns:aink="http://schemas.microsoft.com/office/drawing/2016/ink" xmlns:am3d="http://schemas.microsoft.com/office/drawing/2017/model3d" xmlns:o="urn:schemas-microsoft-com:office:office" xmlns:oel="http://schemas.microsoft.com/office/2019/extlst" xmlns:r="http://schemas.openxmlformats.org/officeDocument/2006/relationships" xmlns:m="http://schemas.openxmlformats.org/officeDocument/2006/math" xmlns:v="urn:schemas-microsoft-com:vml" xmlns:wp14="http://schemas.microsoft.com/office/word/2010/wordprocessingDrawing" xmlns:wp="http://schemas.openxmlformats.org/drawingml/2006/wordprocessingDrawing" xmlns:w10="urn:schemas-microsoft-com:office:word" xmlns:w="http://schemas.openxmlformats.org/wordprocessingml/2006/main" xmlns:w14="http://schemas.microsoft.com/office/word/2010/wordml" xmlns:w15="http://schemas.microsoft.com/office/word/2012/wordml" xmlns:w16cex="http://schemas.microsoft.com/office/word/2018/wordml/cex" xmlns:w16cid="http://schemas.microsoft.com/office/word/2016/wordml/cid" xmlns:w16="http://schemas.microsoft.com/office/word/2018/wordml" xmlns:w16du="http://schemas.microsoft.com/office/word/2023/wordml/word16du" xmlns:w16sdtdh="http://schemas.microsoft.com/office/word/2020/wordml/sdtdatahash" xmlns:w16sdtfl="http://schemas.microsoft.com/office/word/2024/wordml/sdtformatlock" xmlns:w16se="http://schemas.microsoft.com/office/word/2015/wordml/symex" xmlns:wpg="http://schemas.microsoft.com/office/word/2010/wordprocessingGroup" xmlns:wpi="http://schemas.microsoft.com/office/word/2010/wordprocessingInk" xmlns:wne="http://schemas.microsoft.com/office/word/2006/wordml" xmlns:wps="http://schemas.microsoft.com/office/word/2010/wordprocessingShape" mc:Ignorable="w14 w15 w16se w16cid w16 w16cex w16sdtdh w16sdtfl w16du wp14">
   <w:p>
     <w:pPr>
-      <w:pStyle w:val="BodyText"/>
+      <w:pStyle w:val="Corpodetexto"/>
       <w:spacing w:line="14" w:lineRule="auto"/>
       <w:rPr>
         <w:sz w:val="20"/>
@@ -2956,10 +2479,11 @@
     </w:pPr>
     <w:r>
       <w:rPr>
+        <w:noProof/>
         <w:sz w:val="20"/>
       </w:rPr>
       <w:drawing>
-        <wp:anchor distT="0" distB="0" distL="0" distR="0" allowOverlap="1" layoutInCell="1" locked="0" behindDoc="1" simplePos="0" relativeHeight="487528448">
+        <wp:anchor distT="0" distB="0" distL="0" distR="0" simplePos="0" relativeHeight="487528448" behindDoc="1" locked="0" layoutInCell="1" allowOverlap="1" wp14:anchorId="148D33A6" wp14:editId="08032EF1">
           <wp:simplePos x="0" y="0"/>
           <wp:positionH relativeFrom="page">
             <wp:posOffset>3236935</wp:posOffset>
@@ -2972,11 +2496,11 @@
           <wp:wrapNone/>
           <wp:docPr id="1" name="Image 1"/>
           <wp:cNvGraphicFramePr>
-            <a:graphicFrameLocks/>
+            <a:graphicFrameLocks xmlns:a="http://schemas.openxmlformats.org/drawingml/2006/main"/>
           </wp:cNvGraphicFramePr>
-          <a:graphic>
+          <a:graphic xmlns:a="http://schemas.openxmlformats.org/drawingml/2006/main">
             <a:graphicData uri="http://schemas.openxmlformats.org/drawingml/2006/picture">
-              <pic:pic>
+              <pic:pic xmlns:pic="http://schemas.openxmlformats.org/drawingml/2006/picture">
                 <pic:nvPicPr>
                   <pic:cNvPr id="1" name="Image 1"/>
                   <pic:cNvPicPr/>
@@ -3004,12 +2528,13 @@
     </w:r>
     <w:r>
       <w:rPr>
+        <w:noProof/>
         <w:sz w:val="20"/>
       </w:rPr>
       <mc:AlternateContent>
         <mc:Choice Requires="wps">
           <w:drawing>
-            <wp:anchor distT="0" distB="0" distL="0" distR="0" allowOverlap="1" layoutInCell="1" locked="0" behindDoc="1" simplePos="0" relativeHeight="487528960">
+            <wp:anchor distT="0" distB="0" distL="0" distR="0" simplePos="0" relativeHeight="487528960" behindDoc="1" locked="0" layoutInCell="1" allowOverlap="1" wp14:anchorId="7D2C7989" wp14:editId="2E3F807F">
               <wp:simplePos x="0" y="0"/>
               <wp:positionH relativeFrom="page">
                 <wp:posOffset>1260094</wp:posOffset>
@@ -3022,13 +2547,14 @@
               <wp:wrapNone/>
               <wp:docPr id="2" name="Textbox 2"/>
               <wp:cNvGraphicFramePr>
-                <a:graphicFrameLocks/>
+                <a:graphicFrameLocks xmlns:a="http://schemas.openxmlformats.org/drawingml/2006/main"/>
               </wp:cNvGraphicFramePr>
-              <a:graphic>
+              <a:graphic xmlns:a="http://schemas.openxmlformats.org/drawingml/2006/main">
                 <a:graphicData uri="http://schemas.microsoft.com/office/word/2010/wordprocessingShape">
                   <wps:wsp>
-                    <wps:cNvPr id="2" name="Textbox 2"/>
-                    <wps:cNvSpPr txBox="1"/>
+                    <wps:cNvSpPr txBox="1">
+                      <a:spLocks/>
+                    </wps:cNvSpPr>
                     <wps:spPr>
                       <a:xfrm>
                         <a:off x="0" y="0"/>
@@ -3042,8 +2568,8 @@
                       <w:txbxContent>
                         <w:p>
                           <w:pPr>
-                            <w:spacing w:line="276" w:lineRule="exact" w:before="12"/>
-                            <w:ind w:left="6" w:right="6" w:firstLine="0"/>
+                            <w:spacing w:before="12" w:line="276" w:lineRule="exact"/>
+                            <w:ind w:left="6" w:right="6"/>
                             <w:jc w:val="center"/>
                             <w:rPr>
                               <w:rFonts w:ascii="Arial"/>
@@ -3066,7 +2592,7 @@
                               <w:spacing w:val="-6"/>
                               <w:sz w:val="24"/>
                             </w:rPr>
-                            <w:t> </w:t>
+                            <w:t xml:space="preserve"> </w:t>
                           </w:r>
                           <w:r>
                             <w:rPr>
@@ -3083,7 +2609,7 @@
                               <w:spacing w:val="-7"/>
                               <w:sz w:val="24"/>
                             </w:rPr>
-                            <w:t> </w:t>
+                            <w:t xml:space="preserve"> </w:t>
                           </w:r>
                           <w:r>
                             <w:rPr>
@@ -3100,7 +2626,7 @@
                               <w:spacing w:val="-5"/>
                               <w:sz w:val="24"/>
                             </w:rPr>
-                            <w:t> </w:t>
+                            <w:t xml:space="preserve"> </w:t>
                           </w:r>
                           <w:r>
                             <w:rPr>
@@ -3117,7 +2643,7 @@
                               <w:spacing w:val="-6"/>
                               <w:sz w:val="24"/>
                             </w:rPr>
-                            <w:t> </w:t>
+                            <w:t xml:space="preserve"> </w:t>
                           </w:r>
                           <w:r>
                             <w:rPr>
@@ -3134,7 +2660,7 @@
                               <w:spacing w:val="-5"/>
                               <w:sz w:val="24"/>
                             </w:rPr>
-                            <w:t> </w:t>
+                            <w:t xml:space="preserve"> </w:t>
                           </w:r>
                           <w:r>
                             <w:rPr>
@@ -3151,7 +2677,7 @@
                               <w:spacing w:val="-7"/>
                               <w:sz w:val="24"/>
                             </w:rPr>
-                            <w:t> </w:t>
+                            <w:t xml:space="preserve"> </w:t>
                           </w:r>
                           <w:r>
                             <w:rPr>
@@ -3168,7 +2694,7 @@
                               <w:spacing w:val="-7"/>
                               <w:sz w:val="24"/>
                             </w:rPr>
-                            <w:t> </w:t>
+                            <w:t xml:space="preserve"> </w:t>
                           </w:r>
                           <w:r>
                             <w:rPr>
@@ -3182,50 +2708,46 @@
                         </w:p>
                         <w:p>
                           <w:pPr>
-                            <w:pStyle w:val="BodyText"/>
+                            <w:pStyle w:val="Corpodetexto"/>
                             <w:spacing w:line="253" w:lineRule="exact"/>
                             <w:ind w:left="6"/>
                             <w:jc w:val="center"/>
                           </w:pPr>
                           <w:r>
-                            <w:rPr/>
                             <w:t>(modelo</w:t>
                           </w:r>
                           <w:r>
                             <w:rPr>
                               <w:spacing w:val="-6"/>
                             </w:rPr>
-                            <w:t> </w:t>
+                            <w:t xml:space="preserve"> </w:t>
                           </w:r>
                           <w:r>
-                            <w:rPr/>
                             <w:t>sugerido</w:t>
                           </w:r>
                           <w:r>
                             <w:rPr>
                               <w:spacing w:val="-6"/>
                             </w:rPr>
-                            <w:t> </w:t>
+                            <w:t xml:space="preserve"> </w:t>
                           </w:r>
                           <w:r>
-                            <w:rPr/>
                             <w:t>pelo</w:t>
                           </w:r>
                           <w:r>
                             <w:rPr>
                               <w:spacing w:val="-6"/>
                             </w:rPr>
-                            <w:t> </w:t>
+                            <w:t xml:space="preserve"> </w:t>
                           </w:r>
                           <w:r>
-                            <w:rPr/>
                             <w:t>CRECI-12ª</w:t>
                           </w:r>
                           <w:r>
                             <w:rPr>
                               <w:spacing w:val="-6"/>
                             </w:rPr>
-                            <w:t> </w:t>
+                            <w:t xml:space="preserve"> </w:t>
                           </w:r>
                           <w:r>
                             <w:rPr>
@@ -3247,17 +2769,17 @@
         </mc:Choice>
         <mc:Fallback>
           <w:pict>
-            <v:shapetype id="_x0000_t202" o:spt="202" coordsize="21600,21600" path="m,l,21600r21600,l21600,xe">
+            <v:shapetype w14:anchorId="7D2C7989" id="_x0000_t202" coordsize="21600,21600" o:spt="202" path="m,l,21600r21600,l21600,xe">
               <v:stroke joinstyle="miter"/>
               <v:path gradientshapeok="t" o:connecttype="rect"/>
             </v:shapetype>
-            <v:shape style="position:absolute;margin-left:99.220001pt;margin-top:102.756699pt;width:396.55pt;height:28.05pt;mso-position-horizontal-relative:page;mso-position-vertical-relative:page;z-index:-15787520" type="#_x0000_t202" id="docshape1" filled="false" stroked="false">
+            <v:shape id="Textbox 2" o:spid="_x0000_s1026" type="#_x0000_t202" style="position:absolute;margin-left:99.2pt;margin-top:102.75pt;width:396.55pt;height:28.05pt;z-index:-15787520;visibility:visible;mso-wrap-style:square;mso-wrap-distance-left:0;mso-wrap-distance-top:0;mso-wrap-distance-right:0;mso-wrap-distance-bottom:0;mso-position-horizontal:absolute;mso-position-horizontal-relative:page;mso-position-vertical:absolute;mso-position-vertical-relative:page;v-text-anchor:top" o:gfxdata="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" filled="f" stroked="f">
               <v:textbox inset="0,0,0,0">
                 <w:txbxContent>
                   <w:p>
                     <w:pPr>
-                      <w:spacing w:line="276" w:lineRule="exact" w:before="12"/>
-                      <w:ind w:left="6" w:right="6" w:firstLine="0"/>
+                      <w:spacing w:before="12" w:line="276" w:lineRule="exact"/>
+                      <w:ind w:left="6" w:right="6"/>
                       <w:jc w:val="center"/>
                       <w:rPr>
                         <w:rFonts w:ascii="Arial"/>
@@ -3280,7 +2802,7 @@
                         <w:spacing w:val="-6"/>
                         <w:sz w:val="24"/>
                       </w:rPr>
-                      <w:t> </w:t>
+                      <w:t xml:space="preserve"> </w:t>
                     </w:r>
                     <w:r>
                       <w:rPr>
@@ -3297,7 +2819,7 @@
                         <w:spacing w:val="-7"/>
                         <w:sz w:val="24"/>
                       </w:rPr>
-                      <w:t> </w:t>
+                      <w:t xml:space="preserve"> </w:t>
                     </w:r>
                     <w:r>
                       <w:rPr>
@@ -3314,7 +2836,7 @@
                         <w:spacing w:val="-5"/>
                         <w:sz w:val="24"/>
                       </w:rPr>
-                      <w:t> </w:t>
+                      <w:t xml:space="preserve"> </w:t>
                     </w:r>
                     <w:r>
                       <w:rPr>
@@ -3331,7 +2853,7 @@
                         <w:spacing w:val="-6"/>
                         <w:sz w:val="24"/>
                       </w:rPr>
-                      <w:t> </w:t>
+                      <w:t xml:space="preserve"> </w:t>
                     </w:r>
                     <w:r>
                       <w:rPr>
@@ -3348,7 +2870,7 @@
                         <w:spacing w:val="-5"/>
                         <w:sz w:val="24"/>
                       </w:rPr>
-                      <w:t> </w:t>
+                      <w:t xml:space="preserve"> </w:t>
                     </w:r>
                     <w:r>
                       <w:rPr>
@@ -3365,7 +2887,7 @@
                         <w:spacing w:val="-7"/>
                         <w:sz w:val="24"/>
                       </w:rPr>
-                      <w:t> </w:t>
+                      <w:t xml:space="preserve"> </w:t>
                     </w:r>
                     <w:r>
                       <w:rPr>
@@ -3382,7 +2904,7 @@
                         <w:spacing w:val="-7"/>
                         <w:sz w:val="24"/>
                       </w:rPr>
-                      <w:t> </w:t>
+                      <w:t xml:space="preserve"> </w:t>
                     </w:r>
                     <w:r>
                       <w:rPr>
@@ -3396,50 +2918,46 @@
                   </w:p>
                   <w:p>
                     <w:pPr>
-                      <w:pStyle w:val="BodyText"/>
+                      <w:pStyle w:val="Corpodetexto"/>
                       <w:spacing w:line="253" w:lineRule="exact"/>
                       <w:ind w:left="6"/>
                       <w:jc w:val="center"/>
                     </w:pPr>
                     <w:r>
-                      <w:rPr/>
                       <w:t>(modelo</w:t>
                     </w:r>
                     <w:r>
                       <w:rPr>
                         <w:spacing w:val="-6"/>
                       </w:rPr>
-                      <w:t> </w:t>
+                      <w:t xml:space="preserve"> </w:t>
                     </w:r>
                     <w:r>
-                      <w:rPr/>
                       <w:t>sugerido</w:t>
                     </w:r>
                     <w:r>
                       <w:rPr>
                         <w:spacing w:val="-6"/>
                       </w:rPr>
-                      <w:t> </w:t>
+                      <w:t xml:space="preserve"> </w:t>
                     </w:r>
                     <w:r>
-                      <w:rPr/>
                       <w:t>pelo</w:t>
                     </w:r>
                     <w:r>
                       <w:rPr>
                         <w:spacing w:val="-6"/>
                       </w:rPr>
-                      <w:t> </w:t>
+                      <w:t xml:space="preserve"> </w:t>
                     </w:r>
                     <w:r>
-                      <w:rPr/>
                       <w:t>CRECI-12ª</w:t>
                     </w:r>
                     <w:r>
                       <w:rPr>
                         <w:spacing w:val="-6"/>
                       </w:rPr>
-                      <w:t> </w:t>
+                      <w:t xml:space="preserve"> </w:t>
                     </w:r>
                     <w:r>
                       <w:rPr>
@@ -3450,7 +2968,7 @@
                   </w:p>
                 </w:txbxContent>
               </v:textbox>
-              <w10:wrap type="none"/>
+              <w10:wrap anchorx="page" anchory="page"/>
             </v:shape>
           </w:pict>
         </mc:Fallback>
@@ -3461,11 +2979,12 @@
 </file>
 
 <file path=word/numbering.xml><?xml version="1.0" encoding="utf-8"?>
-<w:numbering xmlns:ve="http://schemas.openxmlformats.org/markup-compatibility/2006" xmlns:o="urn:schemas-microsoft-com:office:office" xmlns:r="http://schemas.openxmlformats.org/officeDocument/2006/relationships" xmlns:m="http://schemas.openxmlformats.org/officeDocument/2006/math" xmlns:v="urn:schemas-microsoft-com:vml" xmlns:wp="http://schemas.openxmlformats.org/drawingml/2006/wordprocessingDrawing" xmlns:w10="urn:schemas-microsoft-com:office:word" xmlns:w="http://schemas.openxmlformats.org/wordprocessingml/2006/main" xmlns:wne="http://schemas.microsoft.com/office/word/2006/wordml">
-  <w:abstractNum w:abstractNumId="0">
+<w:numbering xmlns:wpc="http://schemas.microsoft.com/office/word/2010/wordprocessingCanvas" xmlns:cx="http://schemas.microsoft.com/office/drawing/2014/chartex" xmlns:cx1="http://schemas.microsoft.com/office/drawing/2015/9/8/chartex" xmlns:cx2="http://schemas.microsoft.com/office/drawing/2015/10/21/chartex" xmlns:cx3="http://schemas.microsoft.com/office/drawing/2016/5/9/chartex" xmlns:cx4="http://schemas.microsoft.com/office/drawing/2016/5/10/chartex" xmlns:cx5="http://schemas.microsoft.com/office/drawing/2016/5/11/chartex" xmlns:cx6="http://schemas.microsoft.com/office/drawing/2016/5/12/chartex" xmlns:cx7="http://schemas.microsoft.com/office/drawing/2016/5/13/chartex" xmlns:cx8="http://schemas.microsoft.com/office/drawing/2016/5/14/chartex" xmlns:mc="http://schemas.openxmlformats.org/markup-compatibility/2006" xmlns:aink="http://schemas.microsoft.com/office/drawing/2016/ink" xmlns:am3d="http://schemas.microsoft.com/office/drawing/2017/model3d" xmlns:o="urn:schemas-microsoft-com:office:office" xmlns:oel="http://schemas.microsoft.com/office/2019/extlst" xmlns:r="http://schemas.openxmlformats.org/officeDocument/2006/relationships" xmlns:m="http://schemas.openxmlformats.org/officeDocument/2006/math" xmlns:v="urn:schemas-microsoft-com:vml" xmlns:wp14="http://schemas.microsoft.com/office/word/2010/wordprocessingDrawing" xmlns:wp="http://schemas.openxmlformats.org/drawingml/2006/wordprocessingDrawing" xmlns:w10="urn:schemas-microsoft-com:office:word" xmlns:w="http://schemas.openxmlformats.org/wordprocessingml/2006/main" xmlns:w14="http://schemas.microsoft.com/office/word/2010/wordml" xmlns:w15="http://schemas.microsoft.com/office/word/2012/wordml" xmlns:w16cex="http://schemas.microsoft.com/office/word/2018/wordml/cex" xmlns:w16cid="http://schemas.microsoft.com/office/word/2016/wordml/cid" xmlns:w16="http://schemas.microsoft.com/office/word/2018/wordml" xmlns:w16du="http://schemas.microsoft.com/office/word/2023/wordml/word16du" xmlns:w16sdtdh="http://schemas.microsoft.com/office/word/2020/wordml/sdtdatahash" xmlns:w16sdtfl="http://schemas.microsoft.com/office/word/2024/wordml/sdtformatlock" xmlns:w16se="http://schemas.microsoft.com/office/word/2015/wordml/symex" xmlns:wpg="http://schemas.microsoft.com/office/word/2010/wordprocessingGroup" xmlns:wpi="http://schemas.microsoft.com/office/word/2010/wordprocessingInk" xmlns:wne="http://schemas.microsoft.com/office/word/2006/wordml" xmlns:wps="http://schemas.microsoft.com/office/word/2010/wordprocessingShape" mc:Ignorable="w14 w15 w16se w16cid w16 w16cex w16sdtdh w16sdtfl w16du wp14">
+  <w:abstractNum w:abstractNumId="0" w15:restartNumberingAfterBreak="0">
+    <w:nsid w:val="46527100"/>
     <w:multiLevelType w:val="hybridMultilevel"/>
-    <w:lvl w:ilvl="0">
-      <w:start w:val="0"/>
+    <w:tmpl w:val="DA021C72"/>
+    <w:lvl w:ilvl="0" w:tplc="BB9A9588">
       <w:numFmt w:val="bullet"/>
       <w:lvlText w:val=""/>
       <w:lvlJc w:val="left"/>
@@ -3473,7 +2992,7 @@
         <w:ind w:left="849" w:hanging="348"/>
       </w:pPr>
       <w:rPr>
-        <w:rFonts w:hint="default" w:ascii="Symbol" w:hAnsi="Symbol" w:eastAsia="Symbol" w:cs="Symbol"/>
+        <w:rFonts w:ascii="Symbol" w:eastAsia="Symbol" w:hAnsi="Symbol" w:cs="Symbol" w:hint="default"/>
         <w:b w:val="0"/>
         <w:bCs w:val="0"/>
         <w:i w:val="0"/>
@@ -3485,8 +3004,7 @@
         <w:lang w:val="pt-PT" w:eastAsia="en-US" w:bidi="ar-SA"/>
       </w:rPr>
     </w:lvl>
-    <w:lvl w:ilvl="1">
-      <w:start w:val="0"/>
+    <w:lvl w:ilvl="1" w:tplc="03EE2DEC">
       <w:numFmt w:val="bullet"/>
       <w:lvlText w:val="•"/>
       <w:lvlJc w:val="left"/>
@@ -3498,8 +3016,7 @@
         <w:lang w:val="pt-PT" w:eastAsia="en-US" w:bidi="ar-SA"/>
       </w:rPr>
     </w:lvl>
-    <w:lvl w:ilvl="2">
-      <w:start w:val="0"/>
+    <w:lvl w:ilvl="2" w:tplc="30709482">
       <w:numFmt w:val="bullet"/>
       <w:lvlText w:val="•"/>
       <w:lvlJc w:val="left"/>
@@ -3511,8 +3028,7 @@
         <w:lang w:val="pt-PT" w:eastAsia="en-US" w:bidi="ar-SA"/>
       </w:rPr>
     </w:lvl>
-    <w:lvl w:ilvl="3">
-      <w:start w:val="0"/>
+    <w:lvl w:ilvl="3" w:tplc="B3FA1B58">
       <w:numFmt w:val="bullet"/>
       <w:lvlText w:val="•"/>
       <w:lvlJc w:val="left"/>
@@ -3524,8 +3040,7 @@
         <w:lang w:val="pt-PT" w:eastAsia="en-US" w:bidi="ar-SA"/>
       </w:rPr>
     </w:lvl>
-    <w:lvl w:ilvl="4">
-      <w:start w:val="0"/>
+    <w:lvl w:ilvl="4" w:tplc="5420E0E0">
       <w:numFmt w:val="bullet"/>
       <w:lvlText w:val="•"/>
       <w:lvlJc w:val="left"/>
@@ -3537,8 +3052,7 @@
         <w:lang w:val="pt-PT" w:eastAsia="en-US" w:bidi="ar-SA"/>
       </w:rPr>
     </w:lvl>
-    <w:lvl w:ilvl="5">
-      <w:start w:val="0"/>
+    <w:lvl w:ilvl="5" w:tplc="8F8097B0">
       <w:numFmt w:val="bullet"/>
       <w:lvlText w:val="•"/>
       <w:lvlJc w:val="left"/>
@@ -3550,8 +3064,7 @@
         <w:lang w:val="pt-PT" w:eastAsia="en-US" w:bidi="ar-SA"/>
       </w:rPr>
     </w:lvl>
-    <w:lvl w:ilvl="6">
-      <w:start w:val="0"/>
+    <w:lvl w:ilvl="6" w:tplc="B7803AC0">
       <w:numFmt w:val="bullet"/>
       <w:lvlText w:val="•"/>
       <w:lvlJc w:val="left"/>
@@ -3563,8 +3076,7 @@
         <w:lang w:val="pt-PT" w:eastAsia="en-US" w:bidi="ar-SA"/>
       </w:rPr>
     </w:lvl>
-    <w:lvl w:ilvl="7">
-      <w:start w:val="0"/>
+    <w:lvl w:ilvl="7" w:tplc="55A0629C">
       <w:numFmt w:val="bullet"/>
       <w:lvlText w:val="•"/>
       <w:lvlJc w:val="left"/>
@@ -3576,8 +3088,7 @@
         <w:lang w:val="pt-PT" w:eastAsia="en-US" w:bidi="ar-SA"/>
       </w:rPr>
     </w:lvl>
-    <w:lvl w:ilvl="8">
-      <w:start w:val="0"/>
+    <w:lvl w:ilvl="8" w:tplc="78BC5E30">
       <w:numFmt w:val="bullet"/>
       <w:lvlText w:val="•"/>
       <w:lvlJc w:val="left"/>
@@ -3590,21 +3101,21 @@
       </w:rPr>
     </w:lvl>
   </w:abstractNum>
-  <w:num w:numId="1">
+  <w:num w:numId="1" w16cid:durableId="1881164015">
     <w:abstractNumId w:val="0"/>
   </w:num>
 </w:numbering>
 </file>
 
 <file path=word/styles.xml><?xml version="1.0" encoding="utf-8"?>
-<w:styles xmlns:r="http://schemas.openxmlformats.org/officeDocument/2006/relationships" xmlns:w="http://schemas.openxmlformats.org/wordprocessingml/2006/main">
+<w:styles xmlns:mc="http://schemas.openxmlformats.org/markup-compatibility/2006" xmlns:r="http://schemas.openxmlformats.org/officeDocument/2006/relationships" xmlns:w="http://schemas.openxmlformats.org/wordprocessingml/2006/main" xmlns:w14="http://schemas.microsoft.com/office/word/2010/wordml" xmlns:w15="http://schemas.microsoft.com/office/word/2012/wordml" xmlns:w16cex="http://schemas.microsoft.com/office/word/2018/wordml/cex" xmlns:w16cid="http://schemas.microsoft.com/office/word/2016/wordml/cid" xmlns:w16="http://schemas.microsoft.com/office/word/2018/wordml" xmlns:w16du="http://schemas.microsoft.com/office/word/2023/wordml/word16du" xmlns:w16sdtdh="http://schemas.microsoft.com/office/word/2020/wordml/sdtdatahash" xmlns:w16sdtfl="http://schemas.microsoft.com/office/word/2024/wordml/sdtformatlock" xmlns:w16se="http://schemas.microsoft.com/office/word/2015/wordml/symex" mc:Ignorable="w14 w15 w16se w16cid w16 w16cex w16sdtdh w16sdtfl w16du">
   <w:docDefaults>
     <w:rPrDefault>
       <w:rPr>
-        <w:rFonts w:cstheme="minorBidi" w:hAnsiTheme="minorHAnsi" w:eastAsiaTheme="minorHAnsi" w:asciiTheme="minorHAnsi"/>
+        <w:rFonts w:asciiTheme="minorHAnsi" w:eastAsiaTheme="minorHAnsi" w:hAnsiTheme="minorHAnsi" w:cstheme="minorBidi"/>
         <w:sz w:val="22"/>
         <w:szCs w:val="22"/>
-        <w:lang w:val="en-US" w:bidi="ar-SA" w:eastAsia="en-US"/>
+        <w:lang w:val="en-US" w:eastAsia="en-US" w:bidi="ar-SA"/>
       </w:rPr>
     </w:rPrDefault>
     <w:pPrDefault>
@@ -3612,19 +3123,423 @@
         <w:widowControl w:val="0"/>
         <w:autoSpaceDE w:val="0"/>
         <w:autoSpaceDN w:val="0"/>
-        <w:spacing w:lineRule="auto" w:line="240" w:before="0" w:after="0"/>
-        <w:ind w:left="0" w:right="0"/>
-        <w:jc w:val="left"/>
       </w:pPr>
     </w:pPrDefault>
   </w:docDefaults>
-  <w:style w:styleId="DefaultParagraphFont" w:default="1" w:type="character">
+  <w:latentStyles w:defLockedState="0" w:defUIPriority="99" w:defSemiHidden="0" w:defUnhideWhenUsed="0" w:defQFormat="0" w:count="376">
+    <w:lsdException w:name="Normal" w:uiPriority="0" w:qFormat="1"/>
+    <w:lsdException w:name="heading 1" w:uiPriority="9" w:qFormat="1"/>
+    <w:lsdException w:name="heading 2" w:semiHidden="1" w:uiPriority="9" w:unhideWhenUsed="1" w:qFormat="1"/>
+    <w:lsdException w:name="heading 3" w:semiHidden="1" w:uiPriority="9" w:unhideWhenUsed="1" w:qFormat="1"/>
+    <w:lsdException w:name="heading 4" w:semiHidden="1" w:uiPriority="9" w:unhideWhenUsed="1" w:qFormat="1"/>
+    <w:lsdException w:name="heading 5" w:semiHidden="1" w:uiPriority="9" w:unhideWhenUsed="1" w:qFormat="1"/>
+    <w:lsdException w:name="heading 6" w:semiHidden="1" w:uiPriority="9" w:unhideWhenUsed="1" w:qFormat="1"/>
+    <w:lsdException w:name="heading 7" w:semiHidden="1" w:uiPriority="9" w:unhideWhenUsed="1" w:qFormat="1"/>
+    <w:lsdException w:name="heading 8" w:semiHidden="1" w:uiPriority="9" w:unhideWhenUsed="1" w:qFormat="1"/>
+    <w:lsdException w:name="heading 9" w:semiHidden="1" w:uiPriority="9" w:unhideWhenUsed="1" w:qFormat="1"/>
+    <w:lsdException w:name="index 1" w:semiHidden="1" w:unhideWhenUsed="1"/>
+    <w:lsdException w:name="index 2" w:semiHidden="1" w:unhideWhenUsed="1"/>
+    <w:lsdException w:name="index 3" w:semiHidden="1" w:unhideWhenUsed="1"/>
+    <w:lsdException w:name="index 4" w:semiHidden="1" w:unhideWhenUsed="1"/>
+    <w:lsdException w:name="index 5" w:semiHidden="1" w:unhideWhenUsed="1"/>
+    <w:lsdException w:name="index 6" w:semiHidden="1" w:unhideWhenUsed="1"/>
+    <w:lsdException w:name="index 7" w:semiHidden="1" w:unhideWhenUsed="1"/>
+    <w:lsdException w:name="index 8" w:semiHidden="1" w:unhideWhenUsed="1"/>
+    <w:lsdException w:name="index 9" w:semiHidden="1" w:unhideWhenUsed="1"/>
+    <w:lsdException w:name="toc 1" w:semiHidden="1" w:uiPriority="39" w:unhideWhenUsed="1"/>
+    <w:lsdException w:name="toc 2" w:semiHidden="1" w:uiPriority="39" w:unhideWhenUsed="1"/>
+    <w:lsdException w:name="toc 3" w:semiHidden="1" w:uiPriority="39" w:unhideWhenUsed="1"/>
+    <w:lsdException w:name="toc 4" w:semiHidden="1" w:uiPriority="39" w:unhideWhenUsed="1"/>
+    <w:lsdException w:name="toc 5" w:semiHidden="1" w:uiPriority="39" w:unhideWhenUsed="1"/>
+    <w:lsdException w:name="toc 6" w:semiHidden="1" w:uiPriority="39" w:unhideWhenUsed="1"/>
+    <w:lsdException w:name="toc 7" w:semiHidden="1" w:uiPriority="39" w:unhideWhenUsed="1"/>
+    <w:lsdException w:name="toc 8" w:semiHidden="1" w:uiPriority="39" w:unhideWhenUsed="1"/>
+    <w:lsdException w:name="toc 9" w:semiHidden="1" w:uiPriority="39" w:unhideWhenUsed="1"/>
+    <w:lsdException w:name="Normal Indent" w:semiHidden="1" w:unhideWhenUsed="1"/>
+    <w:lsdException w:name="footnote text" w:semiHidden="1" w:unhideWhenUsed="1"/>
+    <w:lsdException w:name="annotation text" w:semiHidden="1" w:unhideWhenUsed="1"/>
+    <w:lsdException w:name="header" w:semiHidden="1" w:unhideWhenUsed="1"/>
+    <w:lsdException w:name="footer" w:semiHidden="1" w:unhideWhenUsed="1"/>
+    <w:lsdException w:name="index heading" w:semiHidden="1" w:unhideWhenUsed="1"/>
+    <w:lsdException w:name="caption" w:semiHidden="1" w:uiPriority="35" w:unhideWhenUsed="1" w:qFormat="1"/>
+    <w:lsdException w:name="table of figures" w:semiHidden="1" w:unhideWhenUsed="1"/>
+    <w:lsdException w:name="envelope address" w:semiHidden="1" w:unhideWhenUsed="1"/>
+    <w:lsdException w:name="envelope return" w:semiHidden="1" w:unhideWhenUsed="1"/>
+    <w:lsdException w:name="footnote reference" w:semiHidden="1" w:unhideWhenUsed="1"/>
+    <w:lsdException w:name="annotation reference" w:semiHidden="1" w:unhideWhenUsed="1"/>
+    <w:lsdException w:name="line number" w:semiHidden="1" w:unhideWhenUsed="1"/>
+    <w:lsdException w:name="page number" w:semiHidden="1" w:unhideWhenUsed="1"/>
+    <w:lsdException w:name="endnote reference" w:semiHidden="1" w:unhideWhenUsed="1"/>
+    <w:lsdException w:name="endnote text" w:semiHidden="1" w:unhideWhenUsed="1"/>
+    <w:lsdException w:name="table of authorities" w:semiHidden="1" w:unhideWhenUsed="1"/>
+    <w:lsdException w:name="macro" w:semiHidden="1" w:unhideWhenUsed="1"/>
+    <w:lsdException w:name="toa heading" w:semiHidden="1" w:unhideWhenUsed="1"/>
+    <w:lsdException w:name="List" w:semiHidden="1" w:unhideWhenUsed="1"/>
+    <w:lsdException w:name="List Bullet" w:semiHidden="1" w:unhideWhenUsed="1"/>
+    <w:lsdException w:name="List Number" w:semiHidden="1" w:unhideWhenUsed="1"/>
+    <w:lsdException w:name="List 2" w:semiHidden="1" w:unhideWhenUsed="1"/>
+    <w:lsdException w:name="List 3" w:semiHidden="1" w:unhideWhenUsed="1"/>
+    <w:lsdException w:name="List 4" w:semiHidden="1" w:unhideWhenUsed="1"/>
+    <w:lsdException w:name="List 5" w:semiHidden="1" w:unhideWhenUsed="1"/>
+    <w:lsdException w:name="List Bullet 2" w:semiHidden="1" w:unhideWhenUsed="1"/>
+    <w:lsdException w:name="List Bullet 3" w:semiHidden="1" w:unhideWhenUsed="1"/>
+    <w:lsdException w:name="List Bullet 4" w:semiHidden="1" w:unhideWhenUsed="1"/>
+    <w:lsdException w:name="List Bullet 5" w:semiHidden="1" w:unhideWhenUsed="1"/>
+    <w:lsdException w:name="List Number 2" w:semiHidden="1" w:unhideWhenUsed="1"/>
+    <w:lsdException w:name="List Number 3" w:semiHidden="1" w:unhideWhenUsed="1"/>
+    <w:lsdException w:name="List Number 4" w:semiHidden="1" w:unhideWhenUsed="1"/>
+    <w:lsdException w:name="List Number 5" w:semiHidden="1" w:unhideWhenUsed="1"/>
+    <w:lsdException w:name="Title" w:uiPriority="10" w:qFormat="1"/>
+    <w:lsdException w:name="Closing" w:semiHidden="1" w:unhideWhenUsed="1"/>
+    <w:lsdException w:name="Signature" w:semiHidden="1" w:unhideWhenUsed="1"/>
+    <w:lsdException w:name="Default Paragraph Font" w:semiHidden="1" w:uiPriority="1" w:unhideWhenUsed="1"/>
+    <w:lsdException w:name="Body Text" w:semiHidden="1" w:unhideWhenUsed="1"/>
+    <w:lsdException w:name="Body Text Indent" w:semiHidden="1" w:unhideWhenUsed="1"/>
+    <w:lsdException w:name="List Continue" w:semiHidden="1" w:unhideWhenUsed="1"/>
+    <w:lsdException w:name="List Continue 2" w:semiHidden="1" w:unhideWhenUsed="1"/>
+    <w:lsdException w:name="List Continue 3" w:semiHidden="1" w:unhideWhenUsed="1"/>
+    <w:lsdException w:name="List Continue 4" w:semiHidden="1" w:unhideWhenUsed="1"/>
+    <w:lsdException w:name="List Continue 5" w:semiHidden="1" w:unhideWhenUsed="1"/>
+    <w:lsdException w:name="Message Header" w:semiHidden="1" w:unhideWhenUsed="1"/>
+    <w:lsdException w:name="Subtitle" w:uiPriority="11" w:qFormat="1"/>
+    <w:lsdException w:name="Salutation" w:semiHidden="1" w:unhideWhenUsed="1"/>
+    <w:lsdException w:name="Date" w:semiHidden="1" w:unhideWhenUsed="1"/>
+    <w:lsdException w:name="Body Text First Indent" w:semiHidden="1" w:unhideWhenUsed="1"/>
+    <w:lsdException w:name="Body Text First Indent 2" w:semiHidden="1" w:unhideWhenUsed="1"/>
+    <w:lsdException w:name="Note Heading" w:semiHidden="1" w:unhideWhenUsed="1"/>
+    <w:lsdException w:name="Body Text 2" w:semiHidden="1" w:unhideWhenUsed="1"/>
+    <w:lsdException w:name="Body Text 3" w:semiHidden="1" w:unhideWhenUsed="1"/>
+    <w:lsdException w:name="Body Text Indent 2" w:semiHidden="1" w:unhideWhenUsed="1"/>
+    <w:lsdException w:name="Body Text Indent 3" w:semiHidden="1" w:unhideWhenUsed="1"/>
+    <w:lsdException w:name="Block Text" w:semiHidden="1" w:unhideWhenUsed="1"/>
+    <w:lsdException w:name="Hyperlink" w:semiHidden="1" w:unhideWhenUsed="1"/>
+    <w:lsdException w:name="FollowedHyperlink" w:semiHidden="1" w:unhideWhenUsed="1"/>
+    <w:lsdException w:name="Strong" w:uiPriority="22" w:qFormat="1"/>
+    <w:lsdException w:name="Emphasis" w:uiPriority="20" w:qFormat="1"/>
+    <w:lsdException w:name="Document Map" w:semiHidden="1" w:unhideWhenUsed="1"/>
+    <w:lsdException w:name="Plain Text" w:semiHidden="1" w:unhideWhenUsed="1"/>
+    <w:lsdException w:name="E-mail Signature" w:semiHidden="1" w:unhideWhenUsed="1"/>
+    <w:lsdException w:name="HTML Top of Form" w:semiHidden="1" w:unhideWhenUsed="1"/>
+    <w:lsdException w:name="HTML Bottom of Form" w:semiHidden="1" w:unhideWhenUsed="1"/>
+    <w:lsdException w:name="Normal (Web)" w:semiHidden="1" w:unhideWhenUsed="1"/>
+    <w:lsdException w:name="HTML Acronym" w:semiHidden="1" w:unhideWhenUsed="1"/>
+    <w:lsdException w:name="HTML Address" w:semiHidden="1" w:unhideWhenUsed="1"/>
+    <w:lsdException w:name="HTML Cite" w:semiHidden="1" w:unhideWhenUsed="1"/>
+    <w:lsdException w:name="HTML Code" w:semiHidden="1" w:unhideWhenUsed="1"/>
+    <w:lsdException w:name="HTML Definition" w:semiHidden="1" w:unhideWhenUsed="1"/>
+    <w:lsdException w:name="HTML Keyboard" w:semiHidden="1" w:unhideWhenUsed="1"/>
+    <w:lsdException w:name="HTML Preformatted" w:semiHidden="1" w:unhideWhenUsed="1"/>
+    <w:lsdException w:name="HTML Sample" w:semiHidden="1" w:unhideWhenUsed="1"/>
+    <w:lsdException w:name="HTML Typewriter" w:semiHidden="1" w:unhideWhenUsed="1"/>
+    <w:lsdException w:name="HTML Variable" w:semiHidden="1" w:unhideWhenUsed="1"/>
+    <w:lsdException w:name="Normal Table" w:semiHidden="1" w:unhideWhenUsed="1"/>
+    <w:lsdException w:name="annotation subject" w:semiHidden="1" w:unhideWhenUsed="1"/>
+    <w:lsdException w:name="No List" w:semiHidden="1" w:unhideWhenUsed="1"/>
+    <w:lsdException w:name="Outline List 1" w:semiHidden="1" w:unhideWhenUsed="1"/>
+    <w:lsdException w:name="Outline List 2" w:semiHidden="1" w:unhideWhenUsed="1"/>
+    <w:lsdException w:name="Outline List 3" w:semiHidden="1" w:unhideWhenUsed="1"/>
+    <w:lsdException w:name="Table Simple 1" w:semiHidden="1" w:unhideWhenUsed="1"/>
+    <w:lsdException w:name="Table Simple 2" w:semiHidden="1" w:unhideWhenUsed="1"/>
+    <w:lsdException w:name="Table Simple 3" w:semiHidden="1" w:unhideWhenUsed="1"/>
+    <w:lsdException w:name="Table Classic 1" w:semiHidden="1" w:unhideWhenUsed="1"/>
+    <w:lsdException w:name="Table Classic 2" w:semiHidden="1" w:unhideWhenUsed="1"/>
+    <w:lsdException w:name="Table Classic 3" w:semiHidden="1" w:unhideWhenUsed="1"/>
+    <w:lsdException w:name="Table Classic 4" w:semiHidden="1" w:unhideWhenUsed="1"/>
+    <w:lsdException w:name="Table Colorful 1" w:semiHidden="1" w:unhideWhenUsed="1"/>
+    <w:lsdException w:name="Table Colorful 2" w:semiHidden="1" w:unhideWhenUsed="1"/>
+    <w:lsdException w:name="Table Colorful 3" w:semiHidden="1" w:unhideWhenUsed="1"/>
+    <w:lsdException w:name="Table Columns 1" w:semiHidden="1" w:unhideWhenUsed="1"/>
+    <w:lsdException w:name="Table Columns 2" w:semiHidden="1" w:unhideWhenUsed="1"/>
+    <w:lsdException w:name="Table Columns 3" w:semiHidden="1" w:unhideWhenUsed="1"/>
+    <w:lsdException w:name="Table Columns 4" w:semiHidden="1" w:unhideWhenUsed="1"/>
+    <w:lsdException w:name="Table Columns 5" w:semiHidden="1" w:unhideWhenUsed="1"/>
+    <w:lsdException w:name="Table Grid 1" w:semiHidden="1" w:unhideWhenUsed="1"/>
+    <w:lsdException w:name="Table Grid 2" w:semiHidden="1" w:unhideWhenUsed="1"/>
+    <w:lsdException w:name="Table Grid 3" w:semiHidden="1" w:unhideWhenUsed="1"/>
+    <w:lsdException w:name="Table Grid 4" w:semiHidden="1" w:unhideWhenUsed="1"/>
+    <w:lsdException w:name="Table Grid 5" w:semiHidden="1" w:unhideWhenUsed="1"/>
+    <w:lsdException w:name="Table Grid 6" w:semiHidden="1" w:unhideWhenUsed="1"/>
+    <w:lsdException w:name="Table Grid 7" w:semiHidden="1" w:unhideWhenUsed="1"/>
+    <w:lsdException w:name="Table Grid 8" w:semiHidden="1" w:unhideWhenUsed="1"/>
+    <w:lsdException w:name="Table List 1" w:semiHidden="1" w:unhideWhenUsed="1"/>
+    <w:lsdException w:name="Table List 2" w:semiHidden="1" w:unhideWhenUsed="1"/>
+    <w:lsdException w:name="Table List 3" w:semiHidden="1" w:unhideWhenUsed="1"/>
+    <w:lsdException w:name="Table List 4" w:semiHidden="1" w:unhideWhenUsed="1"/>
+    <w:lsdException w:name="Table List 5" w:semiHidden="1" w:unhideWhenUsed="1"/>
+    <w:lsdException w:name="Table List 6" w:semiHidden="1" w:unhideWhenUsed="1"/>
+    <w:lsdException w:name="Table List 7" w:semiHidden="1" w:unhideWhenUsed="1"/>
+    <w:lsdException w:name="Table List 8" w:semiHidden="1" w:unhideWhenUsed="1"/>
+    <w:lsdException w:name="Table 3D effects 1" w:semiHidden="1" w:unhideWhenUsed="1"/>
+    <w:lsdException w:name="Table 3D effects 2" w:semiHidden="1" w:unhideWhenUsed="1"/>
+    <w:lsdException w:name="Table 3D effects 3" w:semiHidden="1" w:unhideWhenUsed="1"/>
+    <w:lsdException w:name="Table Contemporary" w:semiHidden="1" w:unhideWhenUsed="1"/>
+    <w:lsdException w:name="Table Elegant" w:semiHidden="1" w:unhideWhenUsed="1"/>
+    <w:lsdException w:name="Table Professional" w:semiHidden="1" w:unhideWhenUsed="1"/>
+    <w:lsdException w:name="Table Subtle 1" w:semiHidden="1" w:unhideWhenUsed="1"/>
+    <w:lsdException w:name="Table Subtle 2" w:semiHidden="1" w:unhideWhenUsed="1"/>
+    <w:lsdException w:name="Table Web 1" w:semiHidden="1" w:unhideWhenUsed="1"/>
+    <w:lsdException w:name="Table Web 2" w:semiHidden="1" w:unhideWhenUsed="1"/>
+    <w:lsdException w:name="Table Web 3" w:semiHidden="1" w:unhideWhenUsed="1"/>
+    <w:lsdException w:name="Balloon Text" w:semiHidden="1" w:unhideWhenUsed="1"/>
+    <w:lsdException w:name="Table Grid" w:uiPriority="39"/>
+    <w:lsdException w:name="Table Theme" w:semiHidden="1" w:unhideWhenUsed="1"/>
+    <w:lsdException w:name="Placeholder Text" w:semiHidden="1"/>
+    <w:lsdException w:name="No Spacing" w:uiPriority="1" w:qFormat="1"/>
+    <w:lsdException w:name="Light Shading" w:uiPriority="60"/>
+    <w:lsdException w:name="Light List" w:uiPriority="61"/>
+    <w:lsdException w:name="Light Grid" w:uiPriority="62"/>
+    <w:lsdException w:name="Medium Shading 1" w:uiPriority="63"/>
+    <w:lsdException w:name="Medium Shading 2" w:uiPriority="64"/>
+    <w:lsdException w:name="Medium List 1" w:uiPriority="65"/>
+    <w:lsdException w:name="Medium List 2" w:uiPriority="66"/>
+    <w:lsdException w:name="Medium Grid 1" w:uiPriority="67"/>
+    <w:lsdException w:name="Medium Grid 2" w:uiPriority="68"/>
+    <w:lsdException w:name="Medium Grid 3" w:uiPriority="69"/>
+    <w:lsdException w:name="Dark List" w:uiPriority="70"/>
+    <w:lsdException w:name="Colorful Shading" w:uiPriority="71"/>
+    <w:lsdException w:name="Colorful List" w:uiPriority="72"/>
+    <w:lsdException w:name="Colorful Grid" w:uiPriority="73"/>
+    <w:lsdException w:name="Light Shading Accent 1" w:uiPriority="60"/>
+    <w:lsdException w:name="Light List Accent 1" w:uiPriority="61"/>
+    <w:lsdException w:name="Light Grid Accent 1" w:uiPriority="62"/>
+    <w:lsdException w:name="Medium Shading 1 Accent 1" w:uiPriority="63"/>
+    <w:lsdException w:name="Medium Shading 2 Accent 1" w:uiPriority="64"/>
+    <w:lsdException w:name="Medium List 1 Accent 1" w:uiPriority="65"/>
+    <w:lsdException w:name="Revision" w:semiHidden="1"/>
+    <w:lsdException w:name="List Paragraph" w:uiPriority="34" w:qFormat="1"/>
+    <w:lsdException w:name="Quote" w:uiPriority="29" w:qFormat="1"/>
+    <w:lsdException w:name="Intense Quote" w:uiPriority="30" w:qFormat="1"/>
+    <w:lsdException w:name="Medium List 2 Accent 1" w:uiPriority="66"/>
+    <w:lsdException w:name="Medium Grid 1 Accent 1" w:uiPriority="67"/>
+    <w:lsdException w:name="Medium Grid 2 Accent 1" w:uiPriority="68"/>
+    <w:lsdException w:name="Medium Grid 3 Accent 1" w:uiPriority="69"/>
+    <w:lsdException w:name="Dark List Accent 1" w:uiPriority="70"/>
+    <w:lsdException w:name="Colorful Shading Accent 1" w:uiPriority="71"/>
+    <w:lsdException w:name="Colorful List Accent 1" w:uiPriority="72"/>
+    <w:lsdException w:name="Colorful Grid Accent 1" w:uiPriority="73"/>
+    <w:lsdException w:name="Light Shading Accent 2" w:uiPriority="60"/>
+    <w:lsdException w:name="Light List Accent 2" w:uiPriority="61"/>
+    <w:lsdException w:name="Light Grid Accent 2" w:uiPriority="62"/>
+    <w:lsdException w:name="Medium Shading 1 Accent 2" w:uiPriority="63"/>
+    <w:lsdException w:name="Medium Shading 2 Accent 2" w:uiPriority="64"/>
+    <w:lsdException w:name="Medium List 1 Accent 2" w:uiPriority="65"/>
+    <w:lsdException w:name="Medium List 2 Accent 2" w:uiPriority="66"/>
+    <w:lsdException w:name="Medium Grid 1 Accent 2" w:uiPriority="67"/>
+    <w:lsdException w:name="Medium Grid 2 Accent 2" w:uiPriority="68"/>
+    <w:lsdException w:name="Medium Grid 3 Accent 2" w:uiPriority="69"/>
+    <w:lsdException w:name="Dark List Accent 2" w:uiPriority="70"/>
+    <w:lsdException w:name="Colorful Shading Accent 2" w:uiPriority="71"/>
+    <w:lsdException w:name="Colorful List Accent 2" w:uiPriority="72"/>
+    <w:lsdException w:name="Colorful Grid Accent 2" w:uiPriority="73"/>
+    <w:lsdException w:name="Light Shading Accent 3" w:uiPriority="60"/>
+    <w:lsdException w:name="Light List Accent 3" w:uiPriority="61"/>
+    <w:lsdException w:name="Light Grid Accent 3" w:uiPriority="62"/>
+    <w:lsdException w:name="Medium Shading 1 Accent 3" w:uiPriority="63"/>
+    <w:lsdException w:name="Medium Shading 2 Accent 3" w:uiPriority="64"/>
+    <w:lsdException w:name="Medium List 1 Accent 3" w:uiPriority="65"/>
+    <w:lsdException w:name="Medium List 2 Accent 3" w:uiPriority="66"/>
+    <w:lsdException w:name="Medium Grid 1 Accent 3" w:uiPriority="67"/>
+    <w:lsdException w:name="Medium Grid 2 Accent 3" w:uiPriority="68"/>
+    <w:lsdException w:name="Medium Grid 3 Accent 3" w:uiPriority="69"/>
+    <w:lsdException w:name="Dark List Accent 3" w:uiPriority="70"/>
+    <w:lsdException w:name="Colorful Shading Accent 3" w:uiPriority="71"/>
+    <w:lsdException w:name="Colorful List Accent 3" w:uiPriority="72"/>
+    <w:lsdException w:name="Colorful Grid Accent 3" w:uiPriority="73"/>
+    <w:lsdException w:name="Light Shading Accent 4" w:uiPriority="60"/>
+    <w:lsdException w:name="Light List Accent 4" w:uiPriority="61"/>
+    <w:lsdException w:name="Light Grid Accent 4" w:uiPriority="62"/>
+    <w:lsdException w:name="Medium Shading 1 Accent 4" w:uiPriority="63"/>
+    <w:lsdException w:name="Medium Shading 2 Accent 4" w:uiPriority="64"/>
+    <w:lsdException w:name="Medium List 1 Accent 4" w:uiPriority="65"/>
+    <w:lsdException w:name="Medium List 2 Accent 4" w:uiPriority="66"/>
+    <w:lsdException w:name="Medium Grid 1 Accent 4" w:uiPriority="67"/>
+    <w:lsdException w:name="Medium Grid 2 Accent 4" w:uiPriority="68"/>
+    <w:lsdException w:name="Medium Grid 3 Accent 4" w:uiPriority="69"/>
+    <w:lsdException w:name="Dark List Accent 4" w:uiPriority="70"/>
+    <w:lsdException w:name="Colorful Shading Accent 4" w:uiPriority="71"/>
+    <w:lsdException w:name="Colorful List Accent 4" w:uiPriority="72"/>
+    <w:lsdException w:name="Colorful Grid Accent 4" w:uiPriority="73"/>
+    <w:lsdException w:name="Light Shading Accent 5" w:uiPriority="60"/>
+    <w:lsdException w:name="Light List Accent 5" w:uiPriority="61"/>
+    <w:lsdException w:name="Light Grid Accent 5" w:uiPriority="62"/>
+    <w:lsdException w:name="Medium Shading 1 Accent 5" w:uiPriority="63"/>
+    <w:lsdException w:name="Medium Shading 2 Accent 5" w:uiPriority="64"/>
+    <w:lsdException w:name="Medium List 1 Accent 5" w:uiPriority="65"/>
+    <w:lsdException w:name="Medium List 2 Accent 5" w:uiPriority="66"/>
+    <w:lsdException w:name="Medium Grid 1 Accent 5" w:uiPriority="67"/>
+    <w:lsdException w:name="Medium Grid 2 Accent 5" w:uiPriority="68"/>
+    <w:lsdException w:name="Medium Grid 3 Accent 5" w:uiPriority="69"/>
+    <w:lsdException w:name="Dark List Accent 5" w:uiPriority="70"/>
+    <w:lsdException w:name="Colorful Shading Accent 5" w:uiPriority="71"/>
+    <w:lsdException w:name="Colorful List Accent 5" w:uiPriority="72"/>
+    <w:lsdException w:name="Colorful Grid Accent 5" w:uiPriority="73"/>
+    <w:lsdException w:name="Light Shading Accent 6" w:uiPriority="60"/>
+    <w:lsdException w:name="Light List Accent 6" w:uiPriority="61"/>
+    <w:lsdException w:name="Light Grid Accent 6" w:uiPriority="62"/>
+    <w:lsdException w:name="Medium Shading 1 Accent 6" w:uiPriority="63"/>
+    <w:lsdException w:name="Medium Shading 2 Accent 6" w:uiPriority="64"/>
+    <w:lsdException w:name="Medium List 1 Accent 6" w:uiPriority="65"/>
+    <w:lsdException w:name="Medium List 2 Accent 6" w:uiPriority="66"/>
+    <w:lsdException w:name="Medium Grid 1 Accent 6" w:uiPriority="67"/>
+    <w:lsdException w:name="Medium Grid 2 Accent 6" w:uiPriority="68"/>
+    <w:lsdException w:name="Medium Grid 3 Accent 6" w:uiPriority="69"/>
+    <w:lsdException w:name="Dark List Accent 6" w:uiPriority="70"/>
+    <w:lsdException w:name="Colorful Shading Accent 6" w:uiPriority="71"/>
+    <w:lsdException w:name="Colorful List Accent 6" w:uiPriority="72"/>
+    <w:lsdException w:name="Colorful Grid Accent 6" w:uiPriority="73"/>
+    <w:lsdException w:name="Subtle Emphasis" w:uiPriority="19" w:qFormat="1"/>
+    <w:lsdException w:name="Intense Emphasis" w:uiPriority="21" w:qFormat="1"/>
+    <w:lsdException w:name="Subtle Reference" w:uiPriority="31" w:qFormat="1"/>
+    <w:lsdException w:name="Intense Reference" w:uiPriority="32" w:qFormat="1"/>
+    <w:lsdException w:name="Book Title" w:uiPriority="33" w:qFormat="1"/>
+    <w:lsdException w:name="Bibliography" w:semiHidden="1" w:uiPriority="37" w:unhideWhenUsed="1"/>
+    <w:lsdException w:name="TOC Heading" w:semiHidden="1" w:uiPriority="39" w:unhideWhenUsed="1" w:qFormat="1"/>
+    <w:lsdException w:name="Plain Table 1" w:uiPriority="41"/>
+    <w:lsdException w:name="Plain Table 2" w:uiPriority="42"/>
+    <w:lsdException w:name="Plain Table 3" w:uiPriority="43"/>
+    <w:lsdException w:name="Plain Table 4" w:uiPriority="44"/>
+    <w:lsdException w:name="Plain Table 5" w:uiPriority="45"/>
+    <w:lsdException w:name="Grid Table Light" w:uiPriority="40"/>
+    <w:lsdException w:name="Grid Table 1 Light" w:uiPriority="46"/>
+    <w:lsdException w:name="Grid Table 2" w:uiPriority="47"/>
+    <w:lsdException w:name="Grid Table 3" w:uiPriority="48"/>
+    <w:lsdException w:name="Grid Table 4" w:uiPriority="49"/>
+    <w:lsdException w:name="Grid Table 5 Dark" w:uiPriority="50"/>
+    <w:lsdException w:name="Grid Table 6 Colorful" w:uiPriority="51"/>
+    <w:lsdException w:name="Grid Table 7 Colorful" w:uiPriority="52"/>
+    <w:lsdException w:name="Grid Table 1 Light Accent 1" w:uiPriority="46"/>
+    <w:lsdException w:name="Grid Table 2 Accent 1" w:uiPriority="47"/>
+    <w:lsdException w:name="Grid Table 3 Accent 1" w:uiPriority="48"/>
+    <w:lsdException w:name="Grid Table 4 Accent 1" w:uiPriority="49"/>
+    <w:lsdException w:name="Grid Table 5 Dark Accent 1" w:uiPriority="50"/>
+    <w:lsdException w:name="Grid Table 6 Colorful Accent 1" w:uiPriority="51"/>
+    <w:lsdException w:name="Grid Table 7 Colorful Accent 1" w:uiPriority="52"/>
+    <w:lsdException w:name="Grid Table 1 Light Accent 2" w:uiPriority="46"/>
+    <w:lsdException w:name="Grid Table 2 Accent 2" w:uiPriority="47"/>
+    <w:lsdException w:name="Grid Table 3 Accent 2" w:uiPriority="48"/>
+    <w:lsdException w:name="Grid Table 4 Accent 2" w:uiPriority="49"/>
+    <w:lsdException w:name="Grid Table 5 Dark Accent 2" w:uiPriority="50"/>
+    <w:lsdException w:name="Grid Table 6 Colorful Accent 2" w:uiPriority="51"/>
+    <w:lsdException w:name="Grid Table 7 Colorful Accent 2" w:uiPriority="52"/>
+    <w:lsdException w:name="Grid Table 1 Light Accent 3" w:uiPriority="46"/>
+    <w:lsdException w:name="Grid Table 2 Accent 3" w:uiPriority="47"/>
+    <w:lsdException w:name="Grid Table 3 Accent 3" w:uiPriority="48"/>
+    <w:lsdException w:name="Grid Table 4 Accent 3" w:uiPriority="49"/>
+    <w:lsdException w:name="Grid Table 5 Dark Accent 3" w:uiPriority="50"/>
+    <w:lsdException w:name="Grid Table 6 Colorful Accent 3" w:uiPriority="51"/>
+    <w:lsdException w:name="Grid Table 7 Colorful Accent 3" w:uiPriority="52"/>
+    <w:lsdException w:name="Grid Table 1 Light Accent 4" w:uiPriority="46"/>
+    <w:lsdException w:name="Grid Table 2 Accent 4" w:uiPriority="47"/>
+    <w:lsdException w:name="Grid Table 3 Accent 4" w:uiPriority="48"/>
+    <w:lsdException w:name="Grid Table 4 Accent 4" w:uiPriority="49"/>
+    <w:lsdException w:name="Grid Table 5 Dark Accent 4" w:uiPriority="50"/>
+    <w:lsdException w:name="Grid Table 6 Colorful Accent 4" w:uiPriority="51"/>
+    <w:lsdException w:name="Grid Table 7 Colorful Accent 4" w:uiPriority="52"/>
+    <w:lsdException w:name="Grid Table 1 Light Accent 5" w:uiPriority="46"/>
+    <w:lsdException w:name="Grid Table 2 Accent 5" w:uiPriority="47"/>
+    <w:lsdException w:name="Grid Table 3 Accent 5" w:uiPriority="48"/>
+    <w:lsdException w:name="Grid Table 4 Accent 5" w:uiPriority="49"/>
+    <w:lsdException w:name="Grid Table 5 Dark Accent 5" w:uiPriority="50"/>
+    <w:lsdException w:name="Grid Table 6 Colorful Accent 5" w:uiPriority="51"/>
+    <w:lsdException w:name="Grid Table 7 Colorful Accent 5" w:uiPriority="52"/>
+    <w:lsdException w:name="Grid Table 1 Light Accent 6" w:uiPriority="46"/>
+    <w:lsdException w:name="Grid Table 2 Accent 6" w:uiPriority="47"/>
+    <w:lsdException w:name="Grid Table 3 Accent 6" w:uiPriority="48"/>
+    <w:lsdException w:name="Grid Table 4 Accent 6" w:uiPriority="49"/>
+    <w:lsdException w:name="Grid Table 5 Dark Accent 6" w:uiPriority="50"/>
+    <w:lsdException w:name="Grid Table 6 Colorful Accent 6" w:uiPriority="51"/>
+    <w:lsdException w:name="Grid Table 7 Colorful Accent 6" w:uiPriority="52"/>
+    <w:lsdException w:name="List Table 1 Light" w:uiPriority="46"/>
+    <w:lsdException w:name="List Table 2" w:uiPriority="47"/>
+    <w:lsdException w:name="List Table 3" w:uiPriority="48"/>
+    <w:lsdException w:name="List Table 4" w:uiPriority="49"/>
+    <w:lsdException w:name="List Table 5 Dark" w:uiPriority="50"/>
+    <w:lsdException w:name="List Table 6 Colorful" w:uiPriority="51"/>
+    <w:lsdException w:name="List Table 7 Colorful" w:uiPriority="52"/>
+    <w:lsdException w:name="List Table 1 Light Accent 1" w:uiPriority="46"/>
+    <w:lsdException w:name="List Table 2 Accent 1" w:uiPriority="47"/>
+    <w:lsdException w:name="List Table 3 Accent 1" w:uiPriority="48"/>
+    <w:lsdException w:name="List Table 4 Accent 1" w:uiPriority="49"/>
+    <w:lsdException w:name="List Table 5 Dark Accent 1" w:uiPriority="50"/>
+    <w:lsdException w:name="List Table 6 Colorful Accent 1" w:uiPriority="51"/>
+    <w:lsdException w:name="List Table 7 Colorful Accent 1" w:uiPriority="52"/>
+    <w:lsdException w:name="List Table 1 Light Accent 2" w:uiPriority="46"/>
+    <w:lsdException w:name="List Table 2 Accent 2" w:uiPriority="47"/>
+    <w:lsdException w:name="List Table 3 Accent 2" w:uiPriority="48"/>
+    <w:lsdException w:name="List Table 4 Accent 2" w:uiPriority="49"/>
+    <w:lsdException w:name="List Table 5 Dark Accent 2" w:uiPriority="50"/>
+    <w:lsdException w:name="List Table 6 Colorful Accent 2" w:uiPriority="51"/>
+    <w:lsdException w:name="List Table 7 Colorful Accent 2" w:uiPriority="52"/>
+    <w:lsdException w:name="List Table 1 Light Accent 3" w:uiPriority="46"/>
+    <w:lsdException w:name="List Table 2 Accent 3" w:uiPriority="47"/>
+    <w:lsdException w:name="List Table 3 Accent 3" w:uiPriority="48"/>
+    <w:lsdException w:name="List Table 4 Accent 3" w:uiPriority="49"/>
+    <w:lsdException w:name="List Table 5 Dark Accent 3" w:uiPriority="50"/>
+    <w:lsdException w:name="List Table 6 Colorful Accent 3" w:uiPriority="51"/>
+    <w:lsdException w:name="List Table 7 Colorful Accent 3" w:uiPriority="52"/>
+    <w:lsdException w:name="List Table 1 Light Accent 4" w:uiPriority="46"/>
+    <w:lsdException w:name="List Table 2 Accent 4" w:uiPriority="47"/>
+    <w:lsdException w:name="List Table 3 Accent 4" w:uiPriority="48"/>
+    <w:lsdException w:name="List Table 4 Accent 4" w:uiPriority="49"/>
+    <w:lsdException w:name="List Table 5 Dark Accent 4" w:uiPriority="50"/>
+    <w:lsdException w:name="List Table 6 Colorful Accent 4" w:uiPriority="51"/>
+    <w:lsdException w:name="List Table 7 Colorful Accent 4" w:uiPriority="52"/>
+    <w:lsdException w:name="List Table 1 Light Accent 5" w:uiPriority="46"/>
+    <w:lsdException w:name="List Table 2 Accent 5" w:uiPriority="47"/>
+    <w:lsdException w:name="List Table 3 Accent 5" w:uiPriority="48"/>
+    <w:lsdException w:name="List Table 4 Accent 5" w:uiPriority="49"/>
+    <w:lsdException w:name="List Table 5 Dark Accent 5" w:uiPriority="50"/>
+    <w:lsdException w:name="List Table 6 Colorful Accent 5" w:uiPriority="51"/>
+    <w:lsdException w:name="List Table 7 Colorful Accent 5" w:uiPriority="52"/>
+    <w:lsdException w:name="List Table 1 Light Accent 6" w:uiPriority="46"/>
+    <w:lsdException w:name="List Table 2 Accent 6" w:uiPriority="47"/>
+    <w:lsdException w:name="List Table 3 Accent 6" w:uiPriority="48"/>
+    <w:lsdException w:name="List Table 4 Accent 6" w:uiPriority="49"/>
+    <w:lsdException w:name="List Table 5 Dark Accent 6" w:uiPriority="50"/>
+    <w:lsdException w:name="List Table 6 Colorful Accent 6" w:uiPriority="51"/>
+    <w:lsdException w:name="List Table 7 Colorful Accent 6" w:uiPriority="52"/>
+    <w:lsdException w:name="Mention" w:semiHidden="1" w:unhideWhenUsed="1"/>
+    <w:lsdException w:name="Smart Hyperlink" w:semiHidden="1" w:unhideWhenUsed="1"/>
+    <w:lsdException w:name="Hashtag" w:semiHidden="1" w:unhideWhenUsed="1"/>
+    <w:lsdException w:name="Unresolved Mention" w:semiHidden="1" w:unhideWhenUsed="1"/>
+    <w:lsdException w:name="Smart Link" w:semiHidden="1" w:unhideWhenUsed="1"/>
+  </w:latentStyles>
+  <w:style w:type="paragraph" w:default="1" w:styleId="Normal">
+    <w:name w:val="Normal"/>
+    <w:qFormat/>
+    <w:rPr>
+      <w:rFonts w:ascii="Arial MT" w:eastAsia="Arial MT" w:hAnsi="Arial MT" w:cs="Arial MT"/>
+      <w:lang w:val="pt-PT"/>
+    </w:rPr>
+  </w:style>
+  <w:style w:type="character" w:default="1" w:styleId="Fontepargpadro">
     <w:name w:val="Default Paragraph Font"/>
     <w:uiPriority w:val="1"/>
     <w:semiHidden/>
     <w:unhideWhenUsed/>
   </w:style>
-  <w:style w:styleId="TableNormal" w:default="1" w:type="table">
+  <w:style w:type="table" w:default="1" w:styleId="Tabelanormal">
+    <w:name w:val="Normal Table"/>
+    <w:uiPriority w:val="99"/>
+    <w:semiHidden/>
+    <w:unhideWhenUsed/>
+    <w:tblPr>
+      <w:tblInd w:w="0" w:type="dxa"/>
+      <w:tblCellMar>
+        <w:top w:w="0" w:type="dxa"/>
+        <w:left w:w="108" w:type="dxa"/>
+        <w:bottom w:w="0" w:type="dxa"/>
+        <w:right w:w="108" w:type="dxa"/>
+      </w:tblCellMar>
+    </w:tblPr>
+  </w:style>
+  <w:style w:type="numbering" w:default="1" w:styleId="Semlista">
+    <w:name w:val="No List"/>
+    <w:uiPriority w:val="99"/>
+    <w:semiHidden/>
+    <w:unhideWhenUsed/>
+  </w:style>
+  <w:style w:type="table" w:customStyle="1" w:styleId="TableNormal">
     <w:name w:val="Table Normal"/>
     <w:uiPriority w:val="2"/>
     <w:semiHidden/>
@@ -3640,39 +3555,16 @@
       </w:tblCellMar>
     </w:tblPr>
   </w:style>
-  <w:style w:styleId="NoList" w:default="1" w:type="numbering">
-    <w:name w:val="No List"/>
-    <w:uiPriority w:val="99"/>
-    <w:semiHidden/>
-    <w:unhideWhenUsed/>
-  </w:style>
-  <w:style w:default="1" w:styleId="Normal" w:type="paragraph">
-    <w:name w:val="Normal"/>
-    <w:uiPriority w:val="1"/>
-    <w:qFormat/>
-    <w:pPr/>
-    <w:rPr>
-      <w:rFonts w:ascii="Arial MT" w:hAnsi="Arial MT" w:eastAsia="Arial MT" w:cs="Arial MT"/>
-      <w:lang w:val="pt-PT" w:eastAsia="en-US" w:bidi="ar-SA"/>
-    </w:rPr>
-  </w:style>
-  <w:style w:styleId="BodyText" w:type="paragraph">
+  <w:style w:type="paragraph" w:styleId="Corpodetexto">
     <w:name w:val="Body Text"/>
     <w:basedOn w:val="Normal"/>
     <w:uiPriority w:val="1"/>
     <w:qFormat/>
-    <w:pPr/>
-    <w:rPr>
-      <w:rFonts w:ascii="Arial MT" w:hAnsi="Arial MT" w:eastAsia="Arial MT" w:cs="Arial MT"/>
-      <w:sz w:val="22"/>
-      <w:szCs w:val="22"/>
-      <w:lang w:val="pt-PT" w:eastAsia="en-US" w:bidi="ar-SA"/>
-    </w:rPr>
   </w:style>
-  <w:style w:styleId="Title" w:type="paragraph">
+  <w:style w:type="paragraph" w:styleId="Ttulo">
     <w:name w:val="Title"/>
     <w:basedOn w:val="Normal"/>
-    <w:uiPriority w:val="1"/>
+    <w:uiPriority w:val="10"/>
     <w:qFormat/>
     <w:pPr>
       <w:spacing w:before="12" w:line="276" w:lineRule="exact"/>
@@ -3680,15 +3572,14 @@
       <w:jc w:val="center"/>
     </w:pPr>
     <w:rPr>
-      <w:rFonts w:ascii="Arial" w:hAnsi="Arial" w:eastAsia="Arial" w:cs="Arial"/>
+      <w:rFonts w:ascii="Arial" w:eastAsia="Arial" w:hAnsi="Arial" w:cs="Arial"/>
       <w:b/>
       <w:bCs/>
       <w:sz w:val="24"/>
       <w:szCs w:val="24"/>
-      <w:lang w:val="pt-PT" w:eastAsia="en-US" w:bidi="ar-SA"/>
     </w:rPr>
   </w:style>
-  <w:style w:styleId="ListParagraph" w:type="paragraph">
+  <w:style w:type="paragraph" w:styleId="PargrafodaLista">
     <w:name w:val="List Paragraph"/>
     <w:basedOn w:val="Normal"/>
     <w:uiPriority w:val="1"/>
@@ -3698,19 +3589,14 @@
       <w:ind w:left="849" w:hanging="348"/>
     </w:pPr>
     <w:rPr>
-      <w:rFonts w:ascii="Arial" w:hAnsi="Arial" w:eastAsia="Arial" w:cs="Arial"/>
-      <w:lang w:val="pt-PT" w:eastAsia="en-US" w:bidi="ar-SA"/>
+      <w:rFonts w:ascii="Arial" w:eastAsia="Arial" w:hAnsi="Arial" w:cs="Arial"/>
     </w:rPr>
   </w:style>
-  <w:style w:styleId="TableParagraph" w:type="paragraph">
+  <w:style w:type="paragraph" w:customStyle="1" w:styleId="TableParagraph">
     <w:name w:val="Table Paragraph"/>
     <w:basedOn w:val="Normal"/>
     <w:uiPriority w:val="1"/>
     <w:qFormat/>
-    <w:pPr/>
-    <w:rPr>
-      <w:lang w:val="pt-PT" w:eastAsia="en-US" w:bidi="ar-SA"/>
-    </w:rPr>
   </w:style>
 </w:styles>
 </file>

</xml_diff>